<commit_message>
New version of changelog report
</commit_message>
<xml_diff>
--- a/Documents/CHANGELOG REPORT.docx
+++ b/Documents/CHANGELOG REPORT.docx
@@ -1,6 +1,6 @@
 
 <file path=word/document.xml><?xml version="1.0" encoding="utf-8"?>
-<w:document xmlns:wpc="http://schemas.microsoft.com/office/word/2010/wordprocessingCanvas" xmlns:cx="http://schemas.microsoft.com/office/drawing/2014/chartex" xmlns:cx1="http://schemas.microsoft.com/office/drawing/2015/9/8/chartex" xmlns:cx2="http://schemas.microsoft.com/office/drawing/2015/10/21/chartex" xmlns:cx3="http://schemas.microsoft.com/office/drawing/2016/5/9/chartex" xmlns:cx4="http://schemas.microsoft.com/office/drawing/2016/5/10/chartex" xmlns:cx5="http://schemas.microsoft.com/office/drawing/2016/5/11/chartex" xmlns:cx6="http://schemas.microsoft.com/office/drawing/2016/5/12/chartex" xmlns:cx7="http://schemas.microsoft.com/office/drawing/2016/5/13/chartex" xmlns:cx8="http://schemas.microsoft.com/office/drawing/2016/5/14/chartex" xmlns:mc="http://schemas.openxmlformats.org/markup-compatibility/2006" xmlns:aink="http://schemas.microsoft.com/office/drawing/2016/ink" xmlns:am3d="http://schemas.microsoft.com/office/drawing/2017/model3d" xmlns:o="urn:schemas-microsoft-com:office:office" xmlns:r="http://schemas.openxmlformats.org/officeDocument/2006/relationships" xmlns:m="http://schemas.openxmlformats.org/officeDocument/2006/math" xmlns:v="urn:schemas-microsoft-com:vml" xmlns:wp14="http://schemas.microsoft.com/office/word/2010/wordprocessingDrawing" xmlns:wp="http://schemas.openxmlformats.org/drawingml/2006/wordprocessingDrawing" xmlns:w10="urn:schemas-microsoft-com:office:word" xmlns:w="http://schemas.openxmlformats.org/wordprocessingml/2006/main" xmlns:w14="http://schemas.microsoft.com/office/word/2010/wordml" xmlns:w15="http://schemas.microsoft.com/office/word/2012/wordml" xmlns:w16cex="http://schemas.microsoft.com/office/word/2018/wordml/cex" xmlns:w16cid="http://schemas.microsoft.com/office/word/2016/wordml/cid" xmlns:w16="http://schemas.microsoft.com/office/word/2018/wordml" xmlns:w16sdtdh="http://schemas.microsoft.com/office/word/2020/wordml/sdtdatahash" xmlns:w16se="http://schemas.microsoft.com/office/word/2015/wordml/symex" xmlns:wpg="http://schemas.microsoft.com/office/word/2010/wordprocessingGroup" xmlns:wpi="http://schemas.microsoft.com/office/word/2010/wordprocessingInk" xmlns:wne="http://schemas.microsoft.com/office/word/2006/wordml" xmlns:wps="http://schemas.microsoft.com/office/word/2010/wordprocessingShape" mc:Ignorable="w14 w15 w16se w16cid w16 w16cex w16sdtdh wp14">
+<w:document xmlns:wpc="http://schemas.microsoft.com/office/word/2010/wordprocessingCanvas" xmlns:cx="http://schemas.microsoft.com/office/drawing/2014/chartex" xmlns:cx1="http://schemas.microsoft.com/office/drawing/2015/9/8/chartex" xmlns:cx2="http://schemas.microsoft.com/office/drawing/2015/10/21/chartex" xmlns:cx3="http://schemas.microsoft.com/office/drawing/2016/5/9/chartex" xmlns:cx4="http://schemas.microsoft.com/office/drawing/2016/5/10/chartex" xmlns:cx5="http://schemas.microsoft.com/office/drawing/2016/5/11/chartex" xmlns:cx6="http://schemas.microsoft.com/office/drawing/2016/5/12/chartex" xmlns:cx7="http://schemas.microsoft.com/office/drawing/2016/5/13/chartex" xmlns:cx8="http://schemas.microsoft.com/office/drawing/2016/5/14/chartex" xmlns:mc="http://schemas.openxmlformats.org/markup-compatibility/2006" xmlns:aink="http://schemas.microsoft.com/office/drawing/2016/ink" xmlns:am3d="http://schemas.microsoft.com/office/drawing/2017/model3d" xmlns:o="urn:schemas-microsoft-com:office:office" xmlns:r="http://schemas.openxmlformats.org/officeDocument/2006/relationships" xmlns:m="http://schemas.openxmlformats.org/officeDocument/2006/math" xmlns:v="urn:schemas-microsoft-com:vml" xmlns:wp14="http://schemas.microsoft.com/office/word/2010/wordprocessingDrawing" xmlns:wp="http://schemas.openxmlformats.org/drawingml/2006/wordprocessingDrawing" xmlns:w10="urn:schemas-microsoft-com:office:word" xmlns:w="http://schemas.openxmlformats.org/wordprocessingml/2006/main" xmlns:w14="http://schemas.microsoft.com/office/word/2010/wordml" xmlns:w15="http://schemas.microsoft.com/office/word/2012/wordml" xmlns:w16cex="http://schemas.microsoft.com/office/word/2018/wordml/cex" xmlns:w16cid="http://schemas.microsoft.com/office/word/2016/wordml/cid" xmlns:w16="http://schemas.microsoft.com/office/word/2018/wordml" xmlns:w16se="http://schemas.microsoft.com/office/word/2015/wordml/symex" xmlns:wpg="http://schemas.microsoft.com/office/word/2010/wordprocessingGroup" xmlns:wpi="http://schemas.microsoft.com/office/word/2010/wordprocessingInk" xmlns:wne="http://schemas.microsoft.com/office/word/2006/wordml" xmlns:wps="http://schemas.microsoft.com/office/word/2010/wordprocessingShape" mc:Ignorable="w14 w15 w16se w16cid w16 w16cex wp14">
   <w:body>
     <w:p>
       <w:pPr>
@@ -8,48 +8,27 @@
         <w:rPr>
           <w:b/>
           <w:bCs/>
+          <w:sz w:val="56"/>
+          <w:szCs w:val="56"/>
+        </w:rPr>
+      </w:pPr>
+      <w:r>
+        <w:rPr>
+          <w:b/>
+          <w:bCs/>
+          <w:sz w:val="56"/>
+          <w:szCs w:val="56"/>
+        </w:rPr>
+        <w:t>CHANGELOG REPORT</w:t>
+      </w:r>
+    </w:p>
+    <w:p>
+      <w:pPr>
+        <w:rPr>
           <w:sz w:val="48"/>
           <w:szCs w:val="48"/>
         </w:rPr>
       </w:pPr>
-      <w:r>
-        <w:rPr>
-          <w:b/>
-          <w:bCs/>
-          <w:sz w:val="48"/>
-          <w:szCs w:val="48"/>
-        </w:rPr>
-        <w:t>CHANGELOG REPORT</w:t>
-      </w:r>
-    </w:p>
-    <w:p>
-      <w:pPr>
-        <w:jc w:val="center"/>
-        <w:rPr>
-          <w:b/>
-          <w:bCs/>
-          <w:sz w:val="48"/>
-          <w:szCs w:val="48"/>
-        </w:rPr>
-      </w:pPr>
-      <w:r>
-        <w:rPr>
-          <w:b/>
-          <w:bCs/>
-          <w:sz w:val="48"/>
-          <w:szCs w:val="48"/>
-        </w:rPr>
-        <w:t>G98</w:t>
-      </w:r>
-    </w:p>
-    <w:p>
-      <w:pPr>
-        <w:jc w:val="center"/>
-        <w:rPr>
-          <w:sz w:val="48"/>
-          <w:szCs w:val="48"/>
-        </w:rPr>
-      </w:pPr>
     </w:p>
     <w:p>
       <w:pPr>
@@ -60,32 +39,277 @@
           <w:szCs w:val="24"/>
         </w:rPr>
       </w:pPr>
-      <w:r>
+    </w:p>
+    <w:p>
+      <w:pPr>
         <w:rPr>
           <w:b/>
           <w:bCs/>
           <w:sz w:val="24"/>
           <w:szCs w:val="24"/>
         </w:rPr>
-        <w:t>[</w:t>
-      </w:r>
-      <w:r>
+      </w:pPr>
+    </w:p>
+    <w:p>
+      <w:pPr>
         <w:rPr>
           <w:b/>
           <w:bCs/>
           <w:sz w:val="24"/>
           <w:szCs w:val="24"/>
         </w:rPr>
-        <w:t>V 1.0</w:t>
-      </w:r>
-      <w:r>
+      </w:pPr>
+    </w:p>
+    <w:p>
+      <w:pPr>
         <w:rPr>
           <w:b/>
           <w:bCs/>
           <w:sz w:val="24"/>
           <w:szCs w:val="24"/>
         </w:rPr>
-        <w:t>]</w:t>
+      </w:pPr>
+    </w:p>
+    <w:p>
+      <w:pPr>
+        <w:rPr>
+          <w:b/>
+          <w:bCs/>
+          <w:sz w:val="24"/>
+          <w:szCs w:val="24"/>
+        </w:rPr>
+      </w:pPr>
+    </w:p>
+    <w:p>
+      <w:pPr>
+        <w:rPr>
+          <w:b/>
+          <w:bCs/>
+          <w:sz w:val="24"/>
+          <w:szCs w:val="24"/>
+        </w:rPr>
+      </w:pPr>
+    </w:p>
+    <w:p>
+      <w:pPr>
+        <w:rPr>
+          <w:b/>
+          <w:bCs/>
+          <w:sz w:val="24"/>
+          <w:szCs w:val="24"/>
+        </w:rPr>
+      </w:pPr>
+    </w:p>
+    <w:p>
+      <w:pPr>
+        <w:rPr>
+          <w:b/>
+          <w:bCs/>
+          <w:sz w:val="24"/>
+          <w:szCs w:val="24"/>
+        </w:rPr>
+      </w:pPr>
+    </w:p>
+    <w:p>
+      <w:pPr>
+        <w:rPr>
+          <w:b/>
+          <w:bCs/>
+          <w:sz w:val="24"/>
+          <w:szCs w:val="24"/>
+        </w:rPr>
+      </w:pPr>
+    </w:p>
+    <w:p>
+      <w:pPr>
+        <w:rPr>
+          <w:b/>
+          <w:bCs/>
+          <w:sz w:val="24"/>
+          <w:szCs w:val="24"/>
+        </w:rPr>
+      </w:pPr>
+    </w:p>
+    <w:p>
+      <w:pPr>
+        <w:rPr>
+          <w:b/>
+          <w:bCs/>
+          <w:sz w:val="24"/>
+          <w:szCs w:val="24"/>
+        </w:rPr>
+      </w:pPr>
+    </w:p>
+    <w:p>
+      <w:pPr>
+        <w:rPr>
+          <w:b/>
+          <w:bCs/>
+          <w:sz w:val="24"/>
+          <w:szCs w:val="24"/>
+        </w:rPr>
+      </w:pPr>
+    </w:p>
+    <w:p>
+      <w:pPr>
+        <w:rPr>
+          <w:b/>
+          <w:bCs/>
+          <w:sz w:val="24"/>
+          <w:szCs w:val="24"/>
+        </w:rPr>
+      </w:pPr>
+    </w:p>
+    <w:p>
+      <w:pPr>
+        <w:jc w:val="both"/>
+        <w:rPr>
+          <w:b/>
+          <w:bCs/>
+          <w:sz w:val="40"/>
+          <w:szCs w:val="40"/>
+        </w:rPr>
+      </w:pPr>
+    </w:p>
+    <w:p>
+      <w:pPr>
+        <w:jc w:val="both"/>
+        <w:rPr>
+          <w:b/>
+          <w:bCs/>
+          <w:sz w:val="40"/>
+          <w:szCs w:val="40"/>
+        </w:rPr>
+      </w:pPr>
+    </w:p>
+    <w:p>
+      <w:pPr>
+        <w:jc w:val="both"/>
+        <w:rPr>
+          <w:sz w:val="44"/>
+          <w:szCs w:val="44"/>
+        </w:rPr>
+      </w:pPr>
+      <w:r>
+        <w:rPr>
+          <w:b/>
+          <w:bCs/>
+          <w:sz w:val="40"/>
+          <w:szCs w:val="40"/>
+        </w:rPr>
+        <w:t>G-98:</w:t>
+      </w:r>
+    </w:p>
+    <w:p>
+      <w:pPr>
+        <w:jc w:val="both"/>
+        <w:rPr>
+          <w:sz w:val="32"/>
+          <w:szCs w:val="32"/>
+        </w:rPr>
+      </w:pPr>
+      <w:r>
+        <w:rPr>
+          <w:sz w:val="32"/>
+          <w:szCs w:val="32"/>
+        </w:rPr>
+        <w:t>Isabel Arrans Vega</w:t>
+      </w:r>
+    </w:p>
+    <w:p>
+      <w:pPr>
+        <w:jc w:val="both"/>
+        <w:rPr>
+          <w:sz w:val="32"/>
+          <w:szCs w:val="32"/>
+        </w:rPr>
+      </w:pPr>
+      <w:r>
+        <w:rPr>
+          <w:sz w:val="32"/>
+          <w:szCs w:val="32"/>
+        </w:rPr>
+        <w:t>José Manuel Bejarano Pozo</w:t>
+      </w:r>
+    </w:p>
+    <w:p>
+      <w:pPr>
+        <w:jc w:val="both"/>
+        <w:rPr>
+          <w:sz w:val="32"/>
+          <w:szCs w:val="32"/>
+        </w:rPr>
+      </w:pPr>
+      <w:r>
+        <w:rPr>
+          <w:sz w:val="32"/>
+          <w:szCs w:val="32"/>
+        </w:rPr>
+        <w:t>Francisco Javier Beltrán Rabadán</w:t>
+      </w:r>
+    </w:p>
+    <w:p>
+      <w:pPr>
+        <w:jc w:val="both"/>
+        <w:rPr>
+          <w:sz w:val="32"/>
+          <w:szCs w:val="32"/>
+        </w:rPr>
+      </w:pPr>
+      <w:r>
+        <w:rPr>
+          <w:sz w:val="32"/>
+          <w:szCs w:val="32"/>
+        </w:rPr>
+        <w:t xml:space="preserve">Matthew </w:t>
+      </w:r>
+      <w:proofErr w:type="spellStart"/>
+      <w:r>
+        <w:rPr>
+          <w:sz w:val="32"/>
+          <w:szCs w:val="32"/>
+        </w:rPr>
+        <w:t>Bwye</w:t>
+      </w:r>
+      <w:proofErr w:type="spellEnd"/>
+      <w:r>
+        <w:rPr>
+          <w:sz w:val="32"/>
+          <w:szCs w:val="32"/>
+        </w:rPr>
+        <w:t xml:space="preserve"> Lera</w:t>
+      </w:r>
+    </w:p>
+    <w:p>
+      <w:pPr>
+        <w:jc w:val="both"/>
+        <w:rPr>
+          <w:sz w:val="32"/>
+          <w:szCs w:val="32"/>
+        </w:rPr>
+      </w:pPr>
+      <w:r>
+        <w:rPr>
+          <w:sz w:val="32"/>
+          <w:szCs w:val="32"/>
+        </w:rPr>
+        <w:t>Pablo Colmenero Capote</w:t>
+      </w:r>
+    </w:p>
+    <w:p>
+      <w:pPr>
+        <w:jc w:val="both"/>
+        <w:rPr>
+          <w:sz w:val="32"/>
+          <w:szCs w:val="32"/>
+        </w:rPr>
+      </w:pPr>
+      <w:r>
+        <w:rPr>
+          <w:sz w:val="32"/>
+          <w:szCs w:val="32"/>
+        </w:rPr>
+        <w:t>Guillermo López Rosado</w:t>
       </w:r>
     </w:p>
     <w:p>
@@ -149,7 +373,7 @@
           <w:r>
             <w:fldChar w:fldCharType="separate"/>
           </w:r>
-          <w:hyperlink w:anchor="_Toc72152720" w:history="1">
+          <w:hyperlink w:anchor="_Toc72773279" w:history="1">
             <w:r>
               <w:rPr>
                 <w:rStyle w:val="Hipervnculo"/>
@@ -157,7 +381,7 @@
                 <w:bCs/>
                 <w:noProof/>
               </w:rPr>
-              <w:t>Corrección de malos olores:</w:t>
+              <w:t>Corrección de traducciones:</w:t>
             </w:r>
             <w:r>
               <w:rPr>
@@ -178,7 +402,7 @@
                 <w:noProof/>
                 <w:webHidden/>
               </w:rPr>
-              <w:instrText xml:space="preserve"> PAGEREF _Toc72152720 \h </w:instrText>
+              <w:instrText xml:space="preserve"> PAGEREF _Toc72773279 \h </w:instrText>
             </w:r>
             <w:r>
               <w:rPr>
@@ -221,13 +445,13 @@
               <w:lang w:eastAsia="es-ES"/>
             </w:rPr>
           </w:pPr>
-          <w:hyperlink w:anchor="_Toc72152721" w:history="1">
+          <w:hyperlink w:anchor="_Toc72773280" w:history="1">
             <w:r>
               <w:rPr>
                 <w:rStyle w:val="Hipervnculo"/>
                 <w:noProof/>
               </w:rPr>
-              <w:t>Corrección de Bad Smell: Administrator Threshold Show Service:</w:t>
+              <w:t>Corrección de la traducción de Administrador Dashboard:</w:t>
             </w:r>
             <w:r>
               <w:rPr>
@@ -248,7 +472,7 @@
                 <w:noProof/>
                 <w:webHidden/>
               </w:rPr>
-              <w:instrText xml:space="preserve"> PAGEREF _Toc72152721 \h </w:instrText>
+              <w:instrText xml:space="preserve"> PAGEREF _Toc72773280 \h </w:instrText>
             </w:r>
             <w:r>
               <w:rPr>
@@ -269,6 +493,78 @@
                 <w:webHidden/>
               </w:rPr>
               <w:t>1</w:t>
+            </w:r>
+            <w:r>
+              <w:rPr>
+                <w:noProof/>
+                <w:webHidden/>
+              </w:rPr>
+              <w:fldChar w:fldCharType="end"/>
+            </w:r>
+          </w:hyperlink>
+        </w:p>
+        <w:p>
+          <w:pPr>
+            <w:pStyle w:val="TDC1"/>
+            <w:tabs>
+              <w:tab w:val="right" w:leader="dot" w:pos="8494"/>
+            </w:tabs>
+            <w:rPr>
+              <w:rFonts w:eastAsiaTheme="minorEastAsia"/>
+              <w:noProof/>
+              <w:lang w:eastAsia="es-ES"/>
+            </w:rPr>
+          </w:pPr>
+          <w:hyperlink w:anchor="_Toc72773281" w:history="1">
+            <w:r>
+              <w:rPr>
+                <w:rStyle w:val="Hipervnculo"/>
+                <w:b/>
+                <w:bCs/>
+                <w:noProof/>
+              </w:rPr>
+              <w:t>Cambios en Shout:</w:t>
+            </w:r>
+            <w:r>
+              <w:rPr>
+                <w:noProof/>
+                <w:webHidden/>
+              </w:rPr>
+              <w:tab/>
+            </w:r>
+            <w:r>
+              <w:rPr>
+                <w:noProof/>
+                <w:webHidden/>
+              </w:rPr>
+              <w:fldChar w:fldCharType="begin"/>
+            </w:r>
+            <w:r>
+              <w:rPr>
+                <w:noProof/>
+                <w:webHidden/>
+              </w:rPr>
+              <w:instrText xml:space="preserve"> PAGEREF _Toc72773281 \h </w:instrText>
+            </w:r>
+            <w:r>
+              <w:rPr>
+                <w:noProof/>
+                <w:webHidden/>
+              </w:rPr>
+            </w:r>
+            <w:r>
+              <w:rPr>
+                <w:noProof/>
+                <w:webHidden/>
+              </w:rPr>
+              <w:fldChar w:fldCharType="separate"/>
+            </w:r>
+            <w:r>
+              <w:rPr>
+                <w:noProof/>
+                <w:webHidden/>
+              </w:rPr>
+              <w:t>2</w:t>
             </w:r>
             <w:r>
               <w:rPr>
@@ -291,13 +587,13 @@
               <w:lang w:eastAsia="es-ES"/>
             </w:rPr>
           </w:pPr>
-          <w:hyperlink w:anchor="_Toc72152722" w:history="1">
+          <w:hyperlink w:anchor="_Toc72773282" w:history="1">
             <w:r>
               <w:rPr>
                 <w:rStyle w:val="Hipervnculo"/>
                 <w:noProof/>
               </w:rPr>
-              <w:t>Corrección del método obsoleto getHours en AdministratorDashBoardShowService</w:t>
+              <w:t>Añadidas validaciones de Shout en atributos de Autor y Texto:</w:t>
             </w:r>
             <w:r>
               <w:rPr>
@@ -318,7 +614,7 @@
                 <w:noProof/>
                 <w:webHidden/>
               </w:rPr>
-              <w:instrText xml:space="preserve"> PAGEREF _Toc72152722 \h </w:instrText>
+              <w:instrText xml:space="preserve"> PAGEREF _Toc72773282 \h </w:instrText>
             </w:r>
             <w:r>
               <w:rPr>
@@ -361,7 +657,7 @@
               <w:lang w:eastAsia="es-ES"/>
             </w:rPr>
           </w:pPr>
-          <w:hyperlink w:anchor="_Toc72152723" w:history="1">
+          <w:hyperlink w:anchor="_Toc72773283" w:history="1">
             <w:r>
               <w:rPr>
                 <w:rStyle w:val="Hipervnculo"/>
@@ -369,7 +665,7 @@
                 <w:bCs/>
                 <w:noProof/>
               </w:rPr>
-              <w:t>Corrección de traducciones:</w:t>
+              <w:t>Cambios en UML:</w:t>
             </w:r>
             <w:r>
               <w:rPr>
@@ -390,7 +686,7 @@
                 <w:noProof/>
                 <w:webHidden/>
               </w:rPr>
-              <w:instrText xml:space="preserve"> PAGEREF _Toc72152723 \h </w:instrText>
+              <w:instrText xml:space="preserve"> PAGEREF _Toc72773283 \h </w:instrText>
             </w:r>
             <w:r>
               <w:rPr>
@@ -433,13 +729,13 @@
               <w:lang w:eastAsia="es-ES"/>
             </w:rPr>
           </w:pPr>
-          <w:hyperlink w:anchor="_Toc72152724" w:history="1">
+          <w:hyperlink w:anchor="_Toc72773284" w:history="1">
             <w:r>
               <w:rPr>
                 <w:rStyle w:val="Hipervnculo"/>
                 <w:noProof/>
               </w:rPr>
-              <w:t>Corrección de la traducción de Administrador Dashboard:</w:t>
+              <w:t>Eliminación del atributo finalMode de Task:</w:t>
             </w:r>
             <w:r>
               <w:rPr>
@@ -460,7 +756,149 @@
                 <w:noProof/>
                 <w:webHidden/>
               </w:rPr>
-              <w:instrText xml:space="preserve"> PAGEREF _Toc72152724 \h </w:instrText>
+              <w:instrText xml:space="preserve"> PAGEREF _Toc72773284 \h </w:instrText>
+            </w:r>
+            <w:r>
+              <w:rPr>
+                <w:noProof/>
+                <w:webHidden/>
+              </w:rPr>
+            </w:r>
+            <w:r>
+              <w:rPr>
+                <w:noProof/>
+                <w:webHidden/>
+              </w:rPr>
+              <w:fldChar w:fldCharType="separate"/>
+            </w:r>
+            <w:r>
+              <w:rPr>
+                <w:noProof/>
+                <w:webHidden/>
+              </w:rPr>
+              <w:t>3</w:t>
+            </w:r>
+            <w:r>
+              <w:rPr>
+                <w:noProof/>
+                <w:webHidden/>
+              </w:rPr>
+              <w:fldChar w:fldCharType="end"/>
+            </w:r>
+          </w:hyperlink>
+        </w:p>
+        <w:p>
+          <w:pPr>
+            <w:pStyle w:val="TDC1"/>
+            <w:tabs>
+              <w:tab w:val="right" w:leader="dot" w:pos="8494"/>
+            </w:tabs>
+            <w:rPr>
+              <w:rFonts w:eastAsiaTheme="minorEastAsia"/>
+              <w:noProof/>
+              <w:lang w:eastAsia="es-ES"/>
+            </w:rPr>
+          </w:pPr>
+          <w:hyperlink w:anchor="_Toc72773285" w:history="1">
+            <w:r>
+              <w:rPr>
+                <w:rStyle w:val="Hipervnculo"/>
+                <w:b/>
+                <w:bCs/>
+                <w:noProof/>
+              </w:rPr>
+              <w:t>Borrado de Clases:</w:t>
+            </w:r>
+            <w:r>
+              <w:rPr>
+                <w:noProof/>
+                <w:webHidden/>
+              </w:rPr>
+              <w:tab/>
+            </w:r>
+            <w:r>
+              <w:rPr>
+                <w:noProof/>
+                <w:webHidden/>
+              </w:rPr>
+              <w:fldChar w:fldCharType="begin"/>
+            </w:r>
+            <w:r>
+              <w:rPr>
+                <w:noProof/>
+                <w:webHidden/>
+              </w:rPr>
+              <w:instrText xml:space="preserve"> PAGEREF _Toc72773285 \h </w:instrText>
+            </w:r>
+            <w:r>
+              <w:rPr>
+                <w:noProof/>
+                <w:webHidden/>
+              </w:rPr>
+            </w:r>
+            <w:r>
+              <w:rPr>
+                <w:noProof/>
+                <w:webHidden/>
+              </w:rPr>
+              <w:fldChar w:fldCharType="separate"/>
+            </w:r>
+            <w:r>
+              <w:rPr>
+                <w:noProof/>
+                <w:webHidden/>
+              </w:rPr>
+              <w:t>3</w:t>
+            </w:r>
+            <w:r>
+              <w:rPr>
+                <w:noProof/>
+                <w:webHidden/>
+              </w:rPr>
+              <w:fldChar w:fldCharType="end"/>
+            </w:r>
+          </w:hyperlink>
+        </w:p>
+        <w:p>
+          <w:pPr>
+            <w:pStyle w:val="TDC2"/>
+            <w:tabs>
+              <w:tab w:val="right" w:leader="dot" w:pos="8494"/>
+            </w:tabs>
+            <w:rPr>
+              <w:rFonts w:eastAsiaTheme="minorEastAsia"/>
+              <w:noProof/>
+              <w:lang w:eastAsia="es-ES"/>
+            </w:rPr>
+          </w:pPr>
+          <w:hyperlink w:anchor="_Toc72773286" w:history="1">
+            <w:r>
+              <w:rPr>
+                <w:rStyle w:val="Hipervnculo"/>
+                <w:noProof/>
+              </w:rPr>
+              <w:t>Eliminación de clases que han dejado de tener sentido:</w:t>
+            </w:r>
+            <w:r>
+              <w:rPr>
+                <w:noProof/>
+                <w:webHidden/>
+              </w:rPr>
+              <w:tab/>
+            </w:r>
+            <w:r>
+              <w:rPr>
+                <w:noProof/>
+                <w:webHidden/>
+              </w:rPr>
+              <w:fldChar w:fldCharType="begin"/>
+            </w:r>
+            <w:r>
+              <w:rPr>
+                <w:noProof/>
+                <w:webHidden/>
+              </w:rPr>
+              <w:instrText xml:space="preserve"> PAGEREF _Toc72773286 \h </w:instrText>
             </w:r>
             <w:r>
               <w:rPr>
@@ -520,80 +958,92 @@
           <w:bCs/>
         </w:rPr>
       </w:pPr>
-      <w:bookmarkStart w:id="0" w:name="_Toc72152720"/>
-      <w:r>
-        <w:rPr>
-          <w:b/>
-          <w:bCs/>
-        </w:rPr>
-        <w:t>Corrección de malos olores:</w:t>
+    </w:p>
+    <w:p>
+      <w:pPr>
+        <w:pStyle w:val="Ttulo1"/>
+        <w:rPr>
+          <w:b/>
+          <w:bCs/>
+        </w:rPr>
+      </w:pPr>
+      <w:bookmarkStart w:id="0" w:name="_Toc72773279"/>
+      <w:r>
+        <w:rPr>
+          <w:b/>
+          <w:bCs/>
+        </w:rPr>
+        <w:t xml:space="preserve">Corrección de </w:t>
+      </w:r>
+      <w:r>
+        <w:rPr>
+          <w:b/>
+          <w:bCs/>
+        </w:rPr>
+        <w:t>traducciones</w:t>
+      </w:r>
+      <w:r>
+        <w:rPr>
+          <w:b/>
+          <w:bCs/>
+        </w:rPr>
+        <w:t>:</w:t>
       </w:r>
       <w:bookmarkEnd w:id="0"/>
     </w:p>
-    <w:p>
-      <w:pPr>
-        <w:jc w:val="both"/>
-        <w:rPr>
-          <w:sz w:val="24"/>
-          <w:szCs w:val="24"/>
-        </w:rPr>
-      </w:pPr>
-      <w:r>
-        <w:rPr>
-          <w:sz w:val="24"/>
-          <w:szCs w:val="24"/>
-        </w:rPr>
-        <w:t xml:space="preserve">Al ejecutar el primer análisis de </w:t>
+    <w:p/>
+    <w:p>
+      <w:pPr>
+        <w:pStyle w:val="Ttulo2"/>
+        <w:rPr>
+          <w:rFonts w:eastAsiaTheme="minorHAnsi"/>
+        </w:rPr>
+      </w:pPr>
+      <w:bookmarkStart w:id="1" w:name="_Toc72773280"/>
+      <w:r>
+        <w:rPr>
+          <w:rFonts w:eastAsiaTheme="minorHAnsi"/>
+        </w:rPr>
+        <w:t>Corrección de</w:t>
+      </w:r>
+      <w:r>
+        <w:rPr>
+          <w:rFonts w:eastAsiaTheme="minorHAnsi"/>
+        </w:rPr>
+        <w:t xml:space="preserve"> la traducción de Administrador </w:t>
       </w:r>
       <w:proofErr w:type="spellStart"/>
       <w:r>
         <w:rPr>
-          <w:sz w:val="24"/>
-          <w:szCs w:val="24"/>
-        </w:rPr>
-        <w:t>SonarLint</w:t>
+          <w:rFonts w:eastAsiaTheme="minorHAnsi"/>
+        </w:rPr>
+        <w:t>Dashboard</w:t>
       </w:r>
       <w:proofErr w:type="spellEnd"/>
       <w:r>
         <w:rPr>
-          <w:sz w:val="24"/>
-          <w:szCs w:val="24"/>
-        </w:rPr>
-        <w:t xml:space="preserve"> sobre el código de la entrega anterior, nos aparecieron 3 malos olores de código en las clases </w:t>
-      </w:r>
-      <w:proofErr w:type="spellStart"/>
-      <w:r>
-        <w:t>AdministratorThresholdShowService</w:t>
-      </w:r>
-      <w:proofErr w:type="spellEnd"/>
-      <w:r>
-        <w:t xml:space="preserve"> y </w:t>
-      </w:r>
-      <w:proofErr w:type="spellStart"/>
-      <w:r>
-        <w:t>AdministratorDashBoardShowService</w:t>
-      </w:r>
-      <w:proofErr w:type="spellEnd"/>
-      <w:r>
-        <w:t>.</w:t>
-      </w:r>
-    </w:p>
-    <w:p>
-      <w:pPr>
-        <w:rPr>
-          <w:sz w:val="24"/>
-          <w:szCs w:val="24"/>
-        </w:rPr>
-      </w:pPr>
+          <w:rFonts w:eastAsiaTheme="minorHAnsi"/>
+        </w:rPr>
+        <w:t>:</w:t>
+      </w:r>
+      <w:bookmarkEnd w:id="1"/>
+    </w:p>
+    <w:p/>
+    <w:p>
+      <w:r>
+        <w:t>Teniendo la página en español, los indicadores del panel de control de administrador estaban en inglés, de forma que no existía traducción para esta vista:</w:t>
+      </w:r>
+    </w:p>
+    <w:p>
       <w:r>
         <w:rPr>
           <w:noProof/>
         </w:rPr>
         <w:drawing>
-          <wp:inline distT="0" distB="0" distL="0" distR="0" wp14:anchorId="009B9ADA" wp14:editId="2F770344">
-            <wp:extent cx="6285207" cy="762000"/>
-            <wp:effectExtent l="0" t="0" r="1905" b="0"/>
-            <wp:docPr id="1" name="Imagen 1"/>
+          <wp:inline distT="0" distB="0" distL="0" distR="0" wp14:anchorId="46BB2E53" wp14:editId="3DB812FD">
+            <wp:extent cx="5400040" cy="3320415"/>
+            <wp:effectExtent l="0" t="0" r="0" b="0"/>
+            <wp:docPr id="6" name="Imagen 6"/>
             <wp:cNvGraphicFramePr>
               <a:graphicFrameLocks xmlns:a="http://schemas.openxmlformats.org/drawingml/2006/main" noChangeAspect="1"/>
             </wp:cNvGraphicFramePr>
@@ -613,617 +1063,6 @@
                   <pic:spPr>
                     <a:xfrm>
                       <a:off x="0" y="0"/>
-                      <a:ext cx="6297961" cy="763546"/>
-                    </a:xfrm>
-                    <a:prstGeom prst="rect">
-                      <a:avLst/>
-                    </a:prstGeom>
-                  </pic:spPr>
-                </pic:pic>
-              </a:graphicData>
-            </a:graphic>
-          </wp:inline>
-        </w:drawing>
-      </w:r>
-    </w:p>
-    <w:p>
-      <w:pPr>
-        <w:rPr>
-          <w:sz w:val="24"/>
-          <w:szCs w:val="24"/>
-        </w:rPr>
-      </w:pPr>
-    </w:p>
-    <w:p>
-      <w:pPr>
-        <w:pStyle w:val="Ttulo2"/>
-        <w:rPr>
-          <w:rFonts w:eastAsiaTheme="minorHAnsi"/>
-          <w:lang w:val="en-US"/>
-        </w:rPr>
-      </w:pPr>
-      <w:bookmarkStart w:id="1" w:name="_Toc72152721"/>
-      <w:proofErr w:type="spellStart"/>
-      <w:r>
-        <w:rPr>
-          <w:rFonts w:eastAsiaTheme="minorHAnsi"/>
-          <w:lang w:val="en-US"/>
-        </w:rPr>
-        <w:t>Corrección</w:t>
-      </w:r>
-      <w:proofErr w:type="spellEnd"/>
-      <w:r>
-        <w:rPr>
-          <w:rFonts w:eastAsiaTheme="minorHAnsi"/>
-          <w:lang w:val="en-US"/>
-        </w:rPr>
-        <w:t xml:space="preserve"> de Bad Smell: Administrator Threshold Show Service</w:t>
-      </w:r>
-      <w:r>
-        <w:rPr>
-          <w:rFonts w:eastAsiaTheme="minorHAnsi"/>
-          <w:lang w:val="en-US"/>
-        </w:rPr>
-        <w:t>:</w:t>
-      </w:r>
-      <w:bookmarkEnd w:id="1"/>
-    </w:p>
-    <w:p>
-      <w:pPr>
-        <w:rPr>
-          <w:sz w:val="24"/>
-          <w:szCs w:val="24"/>
-        </w:rPr>
-      </w:pPr>
-      <w:r>
-        <w:rPr>
-          <w:noProof/>
-        </w:rPr>
-        <w:drawing>
-          <wp:inline distT="0" distB="0" distL="0" distR="0" wp14:anchorId="3FD2A54D" wp14:editId="5329E056">
-            <wp:extent cx="5400040" cy="1152525"/>
-            <wp:effectExtent l="0" t="0" r="0" b="9525"/>
-            <wp:docPr id="2" name="Imagen 2"/>
-            <wp:cNvGraphicFramePr>
-              <a:graphicFrameLocks xmlns:a="http://schemas.openxmlformats.org/drawingml/2006/main" noChangeAspect="1"/>
-            </wp:cNvGraphicFramePr>
-            <a:graphic xmlns:a="http://schemas.openxmlformats.org/drawingml/2006/main">
-              <a:graphicData uri="http://schemas.openxmlformats.org/drawingml/2006/picture">
-                <pic:pic xmlns:pic="http://schemas.openxmlformats.org/drawingml/2006/picture">
-                  <pic:nvPicPr>
-                    <pic:cNvPr id="1" name=""/>
-                    <pic:cNvPicPr/>
-                  </pic:nvPicPr>
-                  <pic:blipFill>
-                    <a:blip r:embed="rId9"/>
-                    <a:stretch>
-                      <a:fillRect/>
-                    </a:stretch>
-                  </pic:blipFill>
-                  <pic:spPr>
-                    <a:xfrm>
-                      <a:off x="0" y="0"/>
-                      <a:ext cx="5400040" cy="1152525"/>
-                    </a:xfrm>
-                    <a:prstGeom prst="rect">
-                      <a:avLst/>
-                    </a:prstGeom>
-                  </pic:spPr>
-                </pic:pic>
-              </a:graphicData>
-            </a:graphic>
-          </wp:inline>
-        </w:drawing>
-      </w:r>
-    </w:p>
-    <w:p>
-      <w:pPr>
-        <w:rPr>
-          <w:noProof/>
-        </w:rPr>
-      </w:pPr>
-      <w:r>
-        <w:rPr>
-          <w:sz w:val="24"/>
-          <w:szCs w:val="24"/>
-        </w:rPr>
-        <w:t>Para corregir el mal olor</w:t>
-      </w:r>
-      <w:r>
-        <w:rPr>
-          <w:sz w:val="24"/>
-          <w:szCs w:val="24"/>
-        </w:rPr>
-        <w:t xml:space="preserve"> procedente de esta clase</w:t>
-      </w:r>
-      <w:r>
-        <w:rPr>
-          <w:sz w:val="24"/>
-          <w:szCs w:val="24"/>
-        </w:rPr>
-        <w:t xml:space="preserve">, se eliminó la variable </w:t>
-      </w:r>
-      <w:proofErr w:type="spellStart"/>
-      <w:r>
-        <w:rPr>
-          <w:sz w:val="24"/>
-          <w:szCs w:val="24"/>
-        </w:rPr>
-        <w:t>result</w:t>
-      </w:r>
-      <w:proofErr w:type="spellEnd"/>
-      <w:r>
-        <w:rPr>
-          <w:sz w:val="24"/>
-          <w:szCs w:val="24"/>
-        </w:rPr>
-        <w:t xml:space="preserve"> del método </w:t>
-      </w:r>
-      <w:proofErr w:type="spellStart"/>
-      <w:r>
-        <w:rPr>
-          <w:sz w:val="24"/>
-          <w:szCs w:val="24"/>
-        </w:rPr>
-        <w:t>authorise</w:t>
-      </w:r>
-      <w:proofErr w:type="spellEnd"/>
-      <w:r>
-        <w:rPr>
-          <w:sz w:val="24"/>
-          <w:szCs w:val="24"/>
-        </w:rPr>
-        <w:t xml:space="preserve"> y se devolvió, directamente, el valor true.</w:t>
-      </w:r>
-      <w:r>
-        <w:rPr>
-          <w:sz w:val="24"/>
-          <w:szCs w:val="24"/>
-        </w:rPr>
-        <w:t xml:space="preserve"> Quedando el código final </w:t>
-      </w:r>
-      <w:r>
-        <w:rPr>
-          <w:sz w:val="24"/>
-          <w:szCs w:val="24"/>
-        </w:rPr>
-        <w:lastRenderedPageBreak/>
-        <w:t>de este método como se muestra en la siguiente imagen:</w:t>
-      </w:r>
-      <w:r>
-        <w:rPr>
-          <w:noProof/>
-        </w:rPr>
-        <w:t xml:space="preserve"> </w:t>
-      </w:r>
-      <w:r>
-        <w:rPr>
-          <w:noProof/>
-        </w:rPr>
-        <w:drawing>
-          <wp:inline distT="0" distB="0" distL="0" distR="0" wp14:anchorId="0AC83452" wp14:editId="752384A4">
-            <wp:extent cx="5400040" cy="1115695"/>
-            <wp:effectExtent l="0" t="0" r="0" b="8255"/>
-            <wp:docPr id="5" name="Imagen 5"/>
-            <wp:cNvGraphicFramePr>
-              <a:graphicFrameLocks xmlns:a="http://schemas.openxmlformats.org/drawingml/2006/main" noChangeAspect="1"/>
-            </wp:cNvGraphicFramePr>
-            <a:graphic xmlns:a="http://schemas.openxmlformats.org/drawingml/2006/main">
-              <a:graphicData uri="http://schemas.openxmlformats.org/drawingml/2006/picture">
-                <pic:pic xmlns:pic="http://schemas.openxmlformats.org/drawingml/2006/picture">
-                  <pic:nvPicPr>
-                    <pic:cNvPr id="1" name=""/>
-                    <pic:cNvPicPr/>
-                  </pic:nvPicPr>
-                  <pic:blipFill>
-                    <a:blip r:embed="rId10"/>
-                    <a:stretch>
-                      <a:fillRect/>
-                    </a:stretch>
-                  </pic:blipFill>
-                  <pic:spPr>
-                    <a:xfrm>
-                      <a:off x="0" y="0"/>
-                      <a:ext cx="5400040" cy="1115695"/>
-                    </a:xfrm>
-                    <a:prstGeom prst="rect">
-                      <a:avLst/>
-                    </a:prstGeom>
-                  </pic:spPr>
-                </pic:pic>
-              </a:graphicData>
-            </a:graphic>
-          </wp:inline>
-        </w:drawing>
-      </w:r>
-    </w:p>
-    <w:p>
-      <w:pPr>
-        <w:rPr>
-          <w:noProof/>
-        </w:rPr>
-      </w:pPr>
-    </w:p>
-    <w:p>
-      <w:pPr>
-        <w:rPr>
-          <w:noProof/>
-        </w:rPr>
-      </w:pPr>
-    </w:p>
-    <w:p>
-      <w:pPr>
-        <w:rPr>
-          <w:noProof/>
-        </w:rPr>
-      </w:pPr>
-    </w:p>
-    <w:p>
-      <w:pPr>
-        <w:rPr>
-          <w:noProof/>
-        </w:rPr>
-      </w:pPr>
-    </w:p>
-    <w:p>
-      <w:pPr>
-        <w:rPr>
-          <w:noProof/>
-        </w:rPr>
-      </w:pPr>
-    </w:p>
-    <w:p>
-      <w:pPr>
-        <w:pStyle w:val="Ttulo2"/>
-        <w:rPr>
-          <w:rFonts w:eastAsiaTheme="minorHAnsi"/>
-          <w:sz w:val="24"/>
-          <w:szCs w:val="24"/>
-        </w:rPr>
-      </w:pPr>
-      <w:bookmarkStart w:id="2" w:name="_Toc72152722"/>
-      <w:r>
-        <w:rPr>
-          <w:rFonts w:eastAsiaTheme="minorHAnsi"/>
-        </w:rPr>
-        <w:t xml:space="preserve">Corrección del </w:t>
-      </w:r>
-      <w:r>
-        <w:t>método obsoleto</w:t>
-      </w:r>
-      <w:r>
-        <w:rPr>
-          <w:rFonts w:eastAsiaTheme="minorHAnsi"/>
-        </w:rPr>
-        <w:t xml:space="preserve"> </w:t>
-      </w:r>
-      <w:proofErr w:type="spellStart"/>
-      <w:r>
-        <w:rPr>
-          <w:rFonts w:eastAsiaTheme="minorHAnsi"/>
-        </w:rPr>
-        <w:t>getHours</w:t>
-      </w:r>
-      <w:proofErr w:type="spellEnd"/>
-      <w:r>
-        <w:rPr>
-          <w:rFonts w:eastAsiaTheme="minorHAnsi"/>
-        </w:rPr>
-        <w:t xml:space="preserve"> en </w:t>
-      </w:r>
-      <w:proofErr w:type="spellStart"/>
-      <w:r>
-        <w:rPr>
-          <w:rFonts w:eastAsiaTheme="minorHAnsi"/>
-        </w:rPr>
-        <w:t>AdministratorDashBoardShowService</w:t>
-      </w:r>
-      <w:bookmarkEnd w:id="2"/>
-      <w:proofErr w:type="spellEnd"/>
-      <w:r>
-        <w:rPr>
-          <w:rFonts w:eastAsiaTheme="minorHAnsi"/>
-        </w:rPr>
-        <w:t xml:space="preserve"> </w:t>
-      </w:r>
-    </w:p>
-    <w:p>
-      <w:pPr>
-        <w:rPr>
-          <w:sz w:val="24"/>
-          <w:szCs w:val="24"/>
-        </w:rPr>
-      </w:pPr>
-      <w:r>
-        <w:rPr>
-          <w:noProof/>
-        </w:rPr>
-        <w:drawing>
-          <wp:inline distT="0" distB="0" distL="0" distR="0" wp14:anchorId="3120D695" wp14:editId="2934CB48">
-            <wp:extent cx="5400040" cy="2457450"/>
-            <wp:effectExtent l="0" t="0" r="0" b="0"/>
-            <wp:docPr id="3" name="Imagen 3"/>
-            <wp:cNvGraphicFramePr>
-              <a:graphicFrameLocks xmlns:a="http://schemas.openxmlformats.org/drawingml/2006/main" noChangeAspect="1"/>
-            </wp:cNvGraphicFramePr>
-            <a:graphic xmlns:a="http://schemas.openxmlformats.org/drawingml/2006/main">
-              <a:graphicData uri="http://schemas.openxmlformats.org/drawingml/2006/picture">
-                <pic:pic xmlns:pic="http://schemas.openxmlformats.org/drawingml/2006/picture">
-                  <pic:nvPicPr>
-                    <pic:cNvPr id="1" name=""/>
-                    <pic:cNvPicPr/>
-                  </pic:nvPicPr>
-                  <pic:blipFill>
-                    <a:blip r:embed="rId11"/>
-                    <a:stretch>
-                      <a:fillRect/>
-                    </a:stretch>
-                  </pic:blipFill>
-                  <pic:spPr>
-                    <a:xfrm>
-                      <a:off x="0" y="0"/>
-                      <a:ext cx="5400040" cy="2457450"/>
-                    </a:xfrm>
-                    <a:prstGeom prst="rect">
-                      <a:avLst/>
-                    </a:prstGeom>
-                  </pic:spPr>
-                </pic:pic>
-              </a:graphicData>
-            </a:graphic>
-          </wp:inline>
-        </w:drawing>
-      </w:r>
-    </w:p>
-    <w:p>
-      <w:pPr>
-        <w:rPr>
-          <w:sz w:val="24"/>
-          <w:szCs w:val="24"/>
-        </w:rPr>
-      </w:pPr>
-      <w:r>
-        <w:rPr>
-          <w:sz w:val="24"/>
-          <w:szCs w:val="24"/>
-        </w:rPr>
-        <w:t>Para poder prescindir del método</w:t>
-      </w:r>
-      <w:r>
-        <w:rPr>
-          <w:sz w:val="24"/>
-          <w:szCs w:val="24"/>
-        </w:rPr>
-        <w:t xml:space="preserve"> obsoleto </w:t>
-      </w:r>
-      <w:proofErr w:type="spellStart"/>
-      <w:r>
-        <w:rPr>
-          <w:sz w:val="24"/>
-          <w:szCs w:val="24"/>
-        </w:rPr>
-        <w:t>getHours</w:t>
-      </w:r>
-      <w:proofErr w:type="spellEnd"/>
-      <w:r>
-        <w:rPr>
-          <w:sz w:val="24"/>
-          <w:szCs w:val="24"/>
-        </w:rPr>
-        <w:t xml:space="preserve">, transformamos el tipo Date a tipo Calendar y almacenamos las horas obtenidas </w:t>
-      </w:r>
-      <w:r>
-        <w:rPr>
-          <w:sz w:val="24"/>
-          <w:szCs w:val="24"/>
-        </w:rPr>
-        <w:t xml:space="preserve">a partir de una </w:t>
-      </w:r>
-      <w:r>
-        <w:rPr>
-          <w:sz w:val="24"/>
-          <w:szCs w:val="24"/>
-        </w:rPr>
-        <w:t>nueva instancia de calendar. Repetimos esta solución para las dos ocurrencias de este mal olor. El código resultante</w:t>
-      </w:r>
-      <w:r>
-        <w:rPr>
-          <w:sz w:val="24"/>
-          <w:szCs w:val="24"/>
-        </w:rPr>
-        <w:t xml:space="preserve">, tras aplicar los cambios, </w:t>
-      </w:r>
-      <w:r>
-        <w:rPr>
-          <w:sz w:val="24"/>
-          <w:szCs w:val="24"/>
-        </w:rPr>
-        <w:t>fue el siguiente</w:t>
-      </w:r>
-      <w:r>
-        <w:rPr>
-          <w:sz w:val="24"/>
-          <w:szCs w:val="24"/>
-        </w:rPr>
-        <w:t xml:space="preserve"> para el primero de los fallos</w:t>
-      </w:r>
-      <w:r>
-        <w:rPr>
-          <w:sz w:val="24"/>
-          <w:szCs w:val="24"/>
-        </w:rPr>
-        <w:t>:</w:t>
-      </w:r>
-    </w:p>
-    <w:p>
-      <w:pPr>
-        <w:rPr>
-          <w:sz w:val="24"/>
-          <w:szCs w:val="24"/>
-        </w:rPr>
-      </w:pPr>
-      <w:r>
-        <w:rPr>
-          <w:noProof/>
-        </w:rPr>
-        <w:drawing>
-          <wp:inline distT="0" distB="0" distL="0" distR="0" wp14:anchorId="77A4D89F" wp14:editId="5C462C83">
-            <wp:extent cx="5400040" cy="1153160"/>
-            <wp:effectExtent l="0" t="0" r="0" b="8890"/>
-            <wp:docPr id="4" name="Imagen 4"/>
-            <wp:cNvGraphicFramePr>
-              <a:graphicFrameLocks xmlns:a="http://schemas.openxmlformats.org/drawingml/2006/main" noChangeAspect="1"/>
-            </wp:cNvGraphicFramePr>
-            <a:graphic xmlns:a="http://schemas.openxmlformats.org/drawingml/2006/main">
-              <a:graphicData uri="http://schemas.openxmlformats.org/drawingml/2006/picture">
-                <pic:pic xmlns:pic="http://schemas.openxmlformats.org/drawingml/2006/picture">
-                  <pic:nvPicPr>
-                    <pic:cNvPr id="1" name=""/>
-                    <pic:cNvPicPr/>
-                  </pic:nvPicPr>
-                  <pic:blipFill>
-                    <a:blip r:embed="rId12"/>
-                    <a:stretch>
-                      <a:fillRect/>
-                    </a:stretch>
-                  </pic:blipFill>
-                  <pic:spPr>
-                    <a:xfrm>
-                      <a:off x="0" y="0"/>
-                      <a:ext cx="5400040" cy="1153160"/>
-                    </a:xfrm>
-                    <a:prstGeom prst="rect">
-                      <a:avLst/>
-                    </a:prstGeom>
-                  </pic:spPr>
-                </pic:pic>
-              </a:graphicData>
-            </a:graphic>
-          </wp:inline>
-        </w:drawing>
-      </w:r>
-    </w:p>
-    <w:p>
-      <w:pPr>
-        <w:pStyle w:val="Ttulo2"/>
-        <w:rPr>
-          <w:rFonts w:eastAsiaTheme="minorHAnsi"/>
-        </w:rPr>
-      </w:pPr>
-    </w:p>
-    <w:p>
-      <w:pPr>
-        <w:pStyle w:val="Ttulo1"/>
-        <w:rPr>
-          <w:b/>
-          <w:bCs/>
-        </w:rPr>
-      </w:pPr>
-    </w:p>
-    <w:p>
-      <w:pPr>
-        <w:pStyle w:val="Ttulo1"/>
-        <w:rPr>
-          <w:b/>
-          <w:bCs/>
-        </w:rPr>
-      </w:pPr>
-      <w:bookmarkStart w:id="3" w:name="_Toc72152723"/>
-      <w:r>
-        <w:rPr>
-          <w:b/>
-          <w:bCs/>
-        </w:rPr>
-        <w:t xml:space="preserve">Corrección de </w:t>
-      </w:r>
-      <w:r>
-        <w:rPr>
-          <w:b/>
-          <w:bCs/>
-        </w:rPr>
-        <w:t>traducciones</w:t>
-      </w:r>
-      <w:r>
-        <w:rPr>
-          <w:b/>
-          <w:bCs/>
-        </w:rPr>
-        <w:t>:</w:t>
-      </w:r>
-      <w:bookmarkEnd w:id="3"/>
-    </w:p>
-    <w:p/>
-    <w:p>
-      <w:pPr>
-        <w:pStyle w:val="Ttulo2"/>
-        <w:rPr>
-          <w:rFonts w:eastAsiaTheme="minorHAnsi"/>
-        </w:rPr>
-      </w:pPr>
-      <w:bookmarkStart w:id="4" w:name="_Toc72152724"/>
-      <w:r>
-        <w:rPr>
-          <w:rFonts w:eastAsiaTheme="minorHAnsi"/>
-        </w:rPr>
-        <w:t>Corrección de</w:t>
-      </w:r>
-      <w:r>
-        <w:rPr>
-          <w:rFonts w:eastAsiaTheme="minorHAnsi"/>
-        </w:rPr>
-        <w:t xml:space="preserve"> la traducción de Administrador </w:t>
-      </w:r>
-      <w:proofErr w:type="spellStart"/>
-      <w:r>
-        <w:rPr>
-          <w:rFonts w:eastAsiaTheme="minorHAnsi"/>
-        </w:rPr>
-        <w:t>Dashboard</w:t>
-      </w:r>
-      <w:proofErr w:type="spellEnd"/>
-      <w:r>
-        <w:rPr>
-          <w:rFonts w:eastAsiaTheme="minorHAnsi"/>
-        </w:rPr>
-        <w:t>:</w:t>
-      </w:r>
-      <w:bookmarkEnd w:id="4"/>
-    </w:p>
-    <w:p/>
-    <w:p>
-      <w:r>
-        <w:t>Teniendo la página en español, los indicadores del panel de control de administrador estaban en inglés, de forma que no existía traducción para esta vista:</w:t>
-      </w:r>
-    </w:p>
-    <w:p>
-      <w:r>
-        <w:rPr>
-          <w:noProof/>
-        </w:rPr>
-        <w:drawing>
-          <wp:inline distT="0" distB="0" distL="0" distR="0" wp14:anchorId="46BB2E53" wp14:editId="3DB812FD">
-            <wp:extent cx="5400040" cy="3320415"/>
-            <wp:effectExtent l="0" t="0" r="0" b="0"/>
-            <wp:docPr id="6" name="Imagen 6"/>
-            <wp:cNvGraphicFramePr>
-              <a:graphicFrameLocks xmlns:a="http://schemas.openxmlformats.org/drawingml/2006/main" noChangeAspect="1"/>
-            </wp:cNvGraphicFramePr>
-            <a:graphic xmlns:a="http://schemas.openxmlformats.org/drawingml/2006/main">
-              <a:graphicData uri="http://schemas.openxmlformats.org/drawingml/2006/picture">
-                <pic:pic xmlns:pic="http://schemas.openxmlformats.org/drawingml/2006/picture">
-                  <pic:nvPicPr>
-                    <pic:cNvPr id="1" name=""/>
-                    <pic:cNvPicPr/>
-                  </pic:nvPicPr>
-                  <pic:blipFill>
-                    <a:blip r:embed="rId13"/>
-                    <a:stretch>
-                      <a:fillRect/>
-                    </a:stretch>
-                  </pic:blipFill>
-                  <pic:spPr>
-                    <a:xfrm>
-                      <a:off x="0" y="0"/>
                       <a:ext cx="5400040" cy="3320415"/>
                     </a:xfrm>
                     <a:prstGeom prst="rect">
@@ -1258,11 +1097,13 @@
           <w:bCs/>
         </w:rPr>
       </w:pPr>
-      <w:r>
-        <w:rPr>
-          <w:b/>
-          <w:bCs/>
-        </w:rPr>
+      <w:bookmarkStart w:id="2" w:name="_Toc72773281"/>
+      <w:r>
+        <w:rPr>
+          <w:b/>
+          <w:bCs/>
+        </w:rPr>
+        <w:lastRenderedPageBreak/>
         <w:t xml:space="preserve">Cambios en </w:t>
       </w:r>
       <w:proofErr w:type="spellStart"/>
@@ -1281,6 +1122,7 @@
         </w:rPr>
         <w:t>:</w:t>
       </w:r>
+      <w:bookmarkEnd w:id="2"/>
     </w:p>
     <w:p>
       <w:pPr>
@@ -1297,6 +1139,7 @@
           <w:rFonts w:eastAsiaTheme="minorHAnsi"/>
         </w:rPr>
       </w:pPr>
+      <w:bookmarkStart w:id="3" w:name="_Toc72773282"/>
       <w:r>
         <w:rPr>
           <w:rFonts w:eastAsiaTheme="minorHAnsi"/>
@@ -1315,14 +1158,9 @@
         <w:rPr>
           <w:rFonts w:eastAsiaTheme="minorHAnsi"/>
         </w:rPr>
-        <w:t xml:space="preserve"> en atributos de Autor y Texto</w:t>
-      </w:r>
-      <w:r>
-        <w:rPr>
-          <w:rFonts w:eastAsiaTheme="minorHAnsi"/>
-        </w:rPr>
-        <w:t>:</w:t>
-      </w:r>
+        <w:t xml:space="preserve"> en atributos de Autor y Texto:</w:t>
+      </w:r>
+      <w:bookmarkEnd w:id="3"/>
     </w:p>
     <w:p/>
     <w:p>
@@ -1330,7 +1168,7 @@
         <w:t>En el anterior entregable hubo validaciones simples que no se implementaron con respecto a la longitud de las palabras.</w:t>
       </w:r>
       <w:r>
-        <w:t xml:space="preserve"> Ahora las hemos implementado:</w:t>
+        <w:t xml:space="preserve"> </w:t>
       </w:r>
     </w:p>
     <w:p>
@@ -1338,7 +1176,6 @@
         <w:rPr>
           <w:noProof/>
         </w:rPr>
-        <w:lastRenderedPageBreak/>
         <w:drawing>
           <wp:inline distT="0" distB="0" distL="0" distR="0" wp14:anchorId="2480AC6F" wp14:editId="3CC38E2F">
             <wp:extent cx="5400040" cy="2443480"/>
@@ -1357,7 +1194,7 @@
                     </pic:cNvPicPr>
                   </pic:nvPicPr>
                   <pic:blipFill>
-                    <a:blip r:embed="rId14" cstate="print">
+                    <a:blip r:embed="rId9" cstate="print">
                       <a:extLst>
                         <a:ext uri="{28A0092B-C50C-407E-A947-70E740481C1C}">
                           <a14:useLocalDpi xmlns:a14="http://schemas.microsoft.com/office/drawing/2010/main" val="0"/>
@@ -1389,6 +1226,85 @@
         </w:drawing>
       </w:r>
     </w:p>
+    <w:p>
+      <w:r>
+        <w:rPr>
+          <w:noProof/>
+        </w:rPr>
+        <w:drawing>
+          <wp:anchor distT="0" distB="0" distL="114300" distR="114300" simplePos="0" relativeHeight="251658240" behindDoc="1" locked="0" layoutInCell="1" allowOverlap="1" wp14:anchorId="4B7F3907" wp14:editId="15FB4D19">
+            <wp:simplePos x="0" y="0"/>
+            <wp:positionH relativeFrom="column">
+              <wp:posOffset>1684460</wp:posOffset>
+            </wp:positionH>
+            <wp:positionV relativeFrom="paragraph">
+              <wp:posOffset>275590</wp:posOffset>
+            </wp:positionV>
+            <wp:extent cx="2649415" cy="1676400"/>
+            <wp:effectExtent l="0" t="0" r="0" b="0"/>
+            <wp:wrapNone/>
+            <wp:docPr id="1" name="Imagen 1"/>
+            <wp:cNvGraphicFramePr>
+              <a:graphicFrameLocks xmlns:a="http://schemas.openxmlformats.org/drawingml/2006/main" noChangeAspect="1"/>
+            </wp:cNvGraphicFramePr>
+            <a:graphic xmlns:a="http://schemas.openxmlformats.org/drawingml/2006/main">
+              <a:graphicData uri="http://schemas.openxmlformats.org/drawingml/2006/picture">
+                <pic:pic xmlns:pic="http://schemas.openxmlformats.org/drawingml/2006/picture">
+                  <pic:nvPicPr>
+                    <pic:cNvPr id="1" name=""/>
+                    <pic:cNvPicPr/>
+                  </pic:nvPicPr>
+                  <pic:blipFill>
+                    <a:blip r:embed="rId10">
+                      <a:extLst>
+                        <a:ext uri="{28A0092B-C50C-407E-A947-70E740481C1C}">
+                          <a14:useLocalDpi xmlns:a14="http://schemas.microsoft.com/office/drawing/2010/main" val="0"/>
+                        </a:ext>
+                      </a:extLst>
+                    </a:blip>
+                    <a:stretch>
+                      <a:fillRect/>
+                    </a:stretch>
+                  </pic:blipFill>
+                  <pic:spPr>
+                    <a:xfrm>
+                      <a:off x="0" y="0"/>
+                      <a:ext cx="2660804" cy="1683606"/>
+                    </a:xfrm>
+                    <a:prstGeom prst="rect">
+                      <a:avLst/>
+                    </a:prstGeom>
+                  </pic:spPr>
+                </pic:pic>
+              </a:graphicData>
+            </a:graphic>
+            <wp14:sizeRelH relativeFrom="margin">
+              <wp14:pctWidth>0</wp14:pctWidth>
+            </wp14:sizeRelH>
+            <wp14:sizeRelV relativeFrom="margin">
+              <wp14:pctHeight>0</wp14:pctHeight>
+            </wp14:sizeRelV>
+          </wp:anchor>
+        </w:drawing>
+      </w:r>
+      <w:r>
+        <w:t xml:space="preserve">La solución consistió en añadir etiquetas de validaciones simples a los atributos autor y </w:t>
+      </w:r>
+      <w:proofErr w:type="spellStart"/>
+      <w:r>
+        <w:t>text</w:t>
+      </w:r>
+      <w:proofErr w:type="spellEnd"/>
+      <w:r>
+        <w:t>, tal como en la siguiente imagen:</w:t>
+      </w:r>
+      <w:r>
+        <w:rPr>
+          <w:noProof/>
+        </w:rPr>
+        <w:t xml:space="preserve"> </w:t>
+      </w:r>
+    </w:p>
     <w:p/>
     <w:p>
       <w:pPr>
@@ -1398,19 +1314,40 @@
           <w:bCs/>
         </w:rPr>
       </w:pPr>
-      <w:r>
-        <w:rPr>
-          <w:b/>
-          <w:bCs/>
-        </w:rPr>
-        <w:t xml:space="preserve">Cambios en </w:t>
-      </w:r>
-      <w:r>
-        <w:rPr>
-          <w:b/>
-          <w:bCs/>
-        </w:rPr>
-        <w:t>UML</w:t>
+      <w:bookmarkStart w:id="4" w:name="_Toc72773283"/>
+    </w:p>
+    <w:p>
+      <w:pPr>
+        <w:pStyle w:val="Ttulo1"/>
+        <w:rPr>
+          <w:b/>
+          <w:bCs/>
+        </w:rPr>
+      </w:pPr>
+    </w:p>
+    <w:p>
+      <w:pPr>
+        <w:pStyle w:val="Ttulo1"/>
+        <w:rPr>
+          <w:b/>
+          <w:bCs/>
+        </w:rPr>
+      </w:pPr>
+    </w:p>
+    <w:p>
+      <w:pPr>
+        <w:pStyle w:val="Ttulo1"/>
+        <w:rPr>
+          <w:b/>
+          <w:bCs/>
+        </w:rPr>
+      </w:pPr>
+      <w:r>
+        <w:rPr>
+          <w:b/>
+          <w:bCs/>
+        </w:rPr>
+        <w:t>Cambios en UML</w:t>
       </w:r>
       <w:r>
         <w:rPr>
@@ -1419,6 +1356,7 @@
         </w:rPr>
         <w:t>:</w:t>
       </w:r>
+      <w:bookmarkEnd w:id="4"/>
     </w:p>
     <w:p>
       <w:pPr>
@@ -1435,6 +1373,7 @@
           <w:rFonts w:eastAsiaTheme="minorHAnsi"/>
         </w:rPr>
       </w:pPr>
+      <w:bookmarkStart w:id="5" w:name="_Toc72773284"/>
       <w:r>
         <w:rPr>
           <w:rFonts w:eastAsiaTheme="minorHAnsi"/>
@@ -1469,6 +1408,7 @@
         </w:rPr>
         <w:t>:</w:t>
       </w:r>
+      <w:bookmarkEnd w:id="5"/>
     </w:p>
     <w:p/>
     <w:p>
@@ -1492,13 +1432,53 @@
         <w:t xml:space="preserve"> que no se usaba</w:t>
       </w:r>
       <w:r>
-        <w:t>:</w:t>
-      </w:r>
-    </w:p>
-    <w:p/>
-    <w:p>
-      <w:r>
-        <w:t>Se ha eliminado dicho atributo del diagrama.</w:t>
+        <w:t xml:space="preserve"> en ningún momento. Para arreglarlo, s</w:t>
+      </w:r>
+      <w:r>
+        <w:t>e ha eliminado dicho atributo del diagrama.</w:t>
+      </w:r>
+    </w:p>
+    <w:p>
+      <w:r>
+        <w:rPr>
+          <w:noProof/>
+        </w:rPr>
+        <w:lastRenderedPageBreak/>
+        <w:drawing>
+          <wp:inline distT="0" distB="0" distL="0" distR="0" wp14:anchorId="5933EBFD" wp14:editId="2EED4768">
+            <wp:extent cx="3390900" cy="1343025"/>
+            <wp:effectExtent l="0" t="0" r="0" b="9525"/>
+            <wp:docPr id="8" name="Imagen 8"/>
+            <wp:cNvGraphicFramePr>
+              <a:graphicFrameLocks xmlns:a="http://schemas.openxmlformats.org/drawingml/2006/main" noChangeAspect="1"/>
+            </wp:cNvGraphicFramePr>
+            <a:graphic xmlns:a="http://schemas.openxmlformats.org/drawingml/2006/main">
+              <a:graphicData uri="http://schemas.openxmlformats.org/drawingml/2006/picture">
+                <pic:pic xmlns:pic="http://schemas.openxmlformats.org/drawingml/2006/picture">
+                  <pic:nvPicPr>
+                    <pic:cNvPr id="1" name=""/>
+                    <pic:cNvPicPr/>
+                  </pic:nvPicPr>
+                  <pic:blipFill>
+                    <a:blip r:embed="rId11"/>
+                    <a:stretch>
+                      <a:fillRect/>
+                    </a:stretch>
+                  </pic:blipFill>
+                  <pic:spPr>
+                    <a:xfrm>
+                      <a:off x="0" y="0"/>
+                      <a:ext cx="3390900" cy="1343025"/>
+                    </a:xfrm>
+                    <a:prstGeom prst="rect">
+                      <a:avLst/>
+                    </a:prstGeom>
+                  </pic:spPr>
+                </pic:pic>
+              </a:graphicData>
+            </a:graphic>
+          </wp:inline>
+        </w:drawing>
       </w:r>
     </w:p>
     <w:p>
@@ -1517,6 +1497,7 @@
           <w:bCs/>
         </w:rPr>
       </w:pPr>
+      <w:bookmarkStart w:id="6" w:name="_Toc72773285"/>
       <w:r>
         <w:rPr>
           <w:b/>
@@ -1538,6 +1519,7 @@
         </w:rPr>
         <w:t>:</w:t>
       </w:r>
+      <w:bookmarkEnd w:id="6"/>
     </w:p>
     <w:p>
       <w:pPr>
@@ -1554,30 +1536,26 @@
           <w:rFonts w:eastAsiaTheme="minorHAnsi"/>
         </w:rPr>
       </w:pPr>
+      <w:bookmarkStart w:id="7" w:name="_Toc72773286"/>
       <w:r>
         <w:rPr>
           <w:rFonts w:eastAsiaTheme="minorHAnsi"/>
         </w:rPr>
-        <w:t>Eliminación de</w:t>
+        <w:t xml:space="preserve">Eliminación de clases que han dejado de </w:t>
       </w:r>
       <w:r>
         <w:rPr>
           <w:rFonts w:eastAsiaTheme="minorHAnsi"/>
         </w:rPr>
-        <w:t xml:space="preserve"> clases que han dejado de </w:t>
+        <w:t>tener sentido</w:t>
       </w:r>
       <w:r>
         <w:rPr>
           <w:rFonts w:eastAsiaTheme="minorHAnsi"/>
         </w:rPr>
-        <w:t>tener sentido</w:t>
-      </w:r>
-      <w:r>
-        <w:rPr>
-          <w:rFonts w:eastAsiaTheme="minorHAnsi"/>
-        </w:rPr>
         <w:t>:</w:t>
       </w:r>
+      <w:bookmarkEnd w:id="7"/>
     </w:p>
     <w:p/>
     <w:p>
@@ -1701,7 +1679,8 @@
       <w:proofErr w:type="spellEnd"/>
     </w:p>
     <w:sectPr>
-      <w:footerReference w:type="default" r:id="rId15"/>
+      <w:headerReference w:type="default" r:id="rId12"/>
+      <w:footerReference w:type="default" r:id="rId13"/>
       <w:pgSz w:w="11906" w:h="16838"/>
       <w:pgMar w:top="1417" w:right="1701" w:bottom="1417" w:left="1701" w:header="708" w:footer="708" w:gutter="0"/>
       <w:cols w:space="708"/>
@@ -1712,7 +1691,7 @@
 </file>
 
 <file path=word/endnotes.xml><?xml version="1.0" encoding="utf-8"?>
-<w:endnotes xmlns:wpc="http://schemas.microsoft.com/office/word/2010/wordprocessingCanvas" xmlns:cx="http://schemas.microsoft.com/office/drawing/2014/chartex" xmlns:cx1="http://schemas.microsoft.com/office/drawing/2015/9/8/chartex" xmlns:cx2="http://schemas.microsoft.com/office/drawing/2015/10/21/chartex" xmlns:cx3="http://schemas.microsoft.com/office/drawing/2016/5/9/chartex" xmlns:cx4="http://schemas.microsoft.com/office/drawing/2016/5/10/chartex" xmlns:cx5="http://schemas.microsoft.com/office/drawing/2016/5/11/chartex" xmlns:cx6="http://schemas.microsoft.com/office/drawing/2016/5/12/chartex" xmlns:cx7="http://schemas.microsoft.com/office/drawing/2016/5/13/chartex" xmlns:cx8="http://schemas.microsoft.com/office/drawing/2016/5/14/chartex" xmlns:mc="http://schemas.openxmlformats.org/markup-compatibility/2006" xmlns:aink="http://schemas.microsoft.com/office/drawing/2016/ink" xmlns:am3d="http://schemas.microsoft.com/office/drawing/2017/model3d" xmlns:o="urn:schemas-microsoft-com:office:office" xmlns:r="http://schemas.openxmlformats.org/officeDocument/2006/relationships" xmlns:m="http://schemas.openxmlformats.org/officeDocument/2006/math" xmlns:v="urn:schemas-microsoft-com:vml" xmlns:wp14="http://schemas.microsoft.com/office/word/2010/wordprocessingDrawing" xmlns:wp="http://schemas.openxmlformats.org/drawingml/2006/wordprocessingDrawing" xmlns:w10="urn:schemas-microsoft-com:office:word" xmlns:w="http://schemas.openxmlformats.org/wordprocessingml/2006/main" xmlns:w14="http://schemas.microsoft.com/office/word/2010/wordml" xmlns:w15="http://schemas.microsoft.com/office/word/2012/wordml" xmlns:w16cex="http://schemas.microsoft.com/office/word/2018/wordml/cex" xmlns:w16cid="http://schemas.microsoft.com/office/word/2016/wordml/cid" xmlns:w16="http://schemas.microsoft.com/office/word/2018/wordml" xmlns:w16sdtdh="http://schemas.microsoft.com/office/word/2020/wordml/sdtdatahash" xmlns:w16se="http://schemas.microsoft.com/office/word/2015/wordml/symex" xmlns:wpg="http://schemas.microsoft.com/office/word/2010/wordprocessingGroup" xmlns:wpi="http://schemas.microsoft.com/office/word/2010/wordprocessingInk" xmlns:wne="http://schemas.microsoft.com/office/word/2006/wordml" xmlns:wps="http://schemas.microsoft.com/office/word/2010/wordprocessingShape" mc:Ignorable="w14 w15 w16se w16cid w16 w16cex w16sdtdh wp14">
+<w:endnotes xmlns:wpc="http://schemas.microsoft.com/office/word/2010/wordprocessingCanvas" xmlns:cx="http://schemas.microsoft.com/office/drawing/2014/chartex" xmlns:cx1="http://schemas.microsoft.com/office/drawing/2015/9/8/chartex" xmlns:cx2="http://schemas.microsoft.com/office/drawing/2015/10/21/chartex" xmlns:cx3="http://schemas.microsoft.com/office/drawing/2016/5/9/chartex" xmlns:cx4="http://schemas.microsoft.com/office/drawing/2016/5/10/chartex" xmlns:cx5="http://schemas.microsoft.com/office/drawing/2016/5/11/chartex" xmlns:cx6="http://schemas.microsoft.com/office/drawing/2016/5/12/chartex" xmlns:cx7="http://schemas.microsoft.com/office/drawing/2016/5/13/chartex" xmlns:cx8="http://schemas.microsoft.com/office/drawing/2016/5/14/chartex" xmlns:mc="http://schemas.openxmlformats.org/markup-compatibility/2006" xmlns:aink="http://schemas.microsoft.com/office/drawing/2016/ink" xmlns:am3d="http://schemas.microsoft.com/office/drawing/2017/model3d" xmlns:o="urn:schemas-microsoft-com:office:office" xmlns:r="http://schemas.openxmlformats.org/officeDocument/2006/relationships" xmlns:m="http://schemas.openxmlformats.org/officeDocument/2006/math" xmlns:v="urn:schemas-microsoft-com:vml" xmlns:wp14="http://schemas.microsoft.com/office/word/2010/wordprocessingDrawing" xmlns:wp="http://schemas.openxmlformats.org/drawingml/2006/wordprocessingDrawing" xmlns:w10="urn:schemas-microsoft-com:office:word" xmlns:w="http://schemas.openxmlformats.org/wordprocessingml/2006/main" xmlns:w14="http://schemas.microsoft.com/office/word/2010/wordml" xmlns:w15="http://schemas.microsoft.com/office/word/2012/wordml" xmlns:w16cex="http://schemas.microsoft.com/office/word/2018/wordml/cex" xmlns:w16cid="http://schemas.microsoft.com/office/word/2016/wordml/cid" xmlns:w16="http://schemas.microsoft.com/office/word/2018/wordml" xmlns:w16se="http://schemas.microsoft.com/office/word/2015/wordml/symex" xmlns:wpg="http://schemas.microsoft.com/office/word/2010/wordprocessingGroup" xmlns:wpi="http://schemas.microsoft.com/office/word/2010/wordprocessingInk" xmlns:wne="http://schemas.microsoft.com/office/word/2006/wordml" xmlns:wps="http://schemas.microsoft.com/office/word/2010/wordprocessingShape" mc:Ignorable="w14 w15 w16se w16cid w16 w16cex wp14">
   <w:endnote w:type="separator" w:id="-1">
     <w:p>
       <w:pPr>
@@ -1737,7 +1716,7 @@
 </file>
 
 <file path=word/footer1.xml><?xml version="1.0" encoding="utf-8"?>
-<w:ftr xmlns:wpc="http://schemas.microsoft.com/office/word/2010/wordprocessingCanvas" xmlns:cx="http://schemas.microsoft.com/office/drawing/2014/chartex" xmlns:cx1="http://schemas.microsoft.com/office/drawing/2015/9/8/chartex" xmlns:cx2="http://schemas.microsoft.com/office/drawing/2015/10/21/chartex" xmlns:cx3="http://schemas.microsoft.com/office/drawing/2016/5/9/chartex" xmlns:cx4="http://schemas.microsoft.com/office/drawing/2016/5/10/chartex" xmlns:cx5="http://schemas.microsoft.com/office/drawing/2016/5/11/chartex" xmlns:cx6="http://schemas.microsoft.com/office/drawing/2016/5/12/chartex" xmlns:cx7="http://schemas.microsoft.com/office/drawing/2016/5/13/chartex" xmlns:cx8="http://schemas.microsoft.com/office/drawing/2016/5/14/chartex" xmlns:mc="http://schemas.openxmlformats.org/markup-compatibility/2006" xmlns:aink="http://schemas.microsoft.com/office/drawing/2016/ink" xmlns:am3d="http://schemas.microsoft.com/office/drawing/2017/model3d" xmlns:o="urn:schemas-microsoft-com:office:office" xmlns:r="http://schemas.openxmlformats.org/officeDocument/2006/relationships" xmlns:m="http://schemas.openxmlformats.org/officeDocument/2006/math" xmlns:v="urn:schemas-microsoft-com:vml" xmlns:wp14="http://schemas.microsoft.com/office/word/2010/wordprocessingDrawing" xmlns:wp="http://schemas.openxmlformats.org/drawingml/2006/wordprocessingDrawing" xmlns:w10="urn:schemas-microsoft-com:office:word" xmlns:w="http://schemas.openxmlformats.org/wordprocessingml/2006/main" xmlns:w14="http://schemas.microsoft.com/office/word/2010/wordml" xmlns:w15="http://schemas.microsoft.com/office/word/2012/wordml" xmlns:w16cex="http://schemas.microsoft.com/office/word/2018/wordml/cex" xmlns:w16cid="http://schemas.microsoft.com/office/word/2016/wordml/cid" xmlns:w16="http://schemas.microsoft.com/office/word/2018/wordml" xmlns:w16sdtdh="http://schemas.microsoft.com/office/word/2020/wordml/sdtdatahash" xmlns:w16se="http://schemas.microsoft.com/office/word/2015/wordml/symex" xmlns:wpg="http://schemas.microsoft.com/office/word/2010/wordprocessingGroup" xmlns:wpi="http://schemas.microsoft.com/office/word/2010/wordprocessingInk" xmlns:wne="http://schemas.microsoft.com/office/word/2006/wordml" xmlns:wps="http://schemas.microsoft.com/office/word/2010/wordprocessingShape" mc:Ignorable="w14 w15 w16se w16cid w16 w16cex w16sdtdh wp14">
+<w:ftr xmlns:wpc="http://schemas.microsoft.com/office/word/2010/wordprocessingCanvas" xmlns:cx="http://schemas.microsoft.com/office/drawing/2014/chartex" xmlns:cx1="http://schemas.microsoft.com/office/drawing/2015/9/8/chartex" xmlns:cx2="http://schemas.microsoft.com/office/drawing/2015/10/21/chartex" xmlns:cx3="http://schemas.microsoft.com/office/drawing/2016/5/9/chartex" xmlns:cx4="http://schemas.microsoft.com/office/drawing/2016/5/10/chartex" xmlns:cx5="http://schemas.microsoft.com/office/drawing/2016/5/11/chartex" xmlns:cx6="http://schemas.microsoft.com/office/drawing/2016/5/12/chartex" xmlns:cx7="http://schemas.microsoft.com/office/drawing/2016/5/13/chartex" xmlns:cx8="http://schemas.microsoft.com/office/drawing/2016/5/14/chartex" xmlns:mc="http://schemas.openxmlformats.org/markup-compatibility/2006" xmlns:aink="http://schemas.microsoft.com/office/drawing/2016/ink" xmlns:am3d="http://schemas.microsoft.com/office/drawing/2017/model3d" xmlns:o="urn:schemas-microsoft-com:office:office" xmlns:r="http://schemas.openxmlformats.org/officeDocument/2006/relationships" xmlns:m="http://schemas.openxmlformats.org/officeDocument/2006/math" xmlns:v="urn:schemas-microsoft-com:vml" xmlns:wp14="http://schemas.microsoft.com/office/word/2010/wordprocessingDrawing" xmlns:wp="http://schemas.openxmlformats.org/drawingml/2006/wordprocessingDrawing" xmlns:w10="urn:schemas-microsoft-com:office:word" xmlns:w="http://schemas.openxmlformats.org/wordprocessingml/2006/main" xmlns:w14="http://schemas.microsoft.com/office/word/2010/wordml" xmlns:w15="http://schemas.microsoft.com/office/word/2012/wordml" xmlns:w16cex="http://schemas.microsoft.com/office/word/2018/wordml/cex" xmlns:w16cid="http://schemas.microsoft.com/office/word/2016/wordml/cid" xmlns:w16="http://schemas.microsoft.com/office/word/2018/wordml" xmlns:w16se="http://schemas.microsoft.com/office/word/2015/wordml/symex" xmlns:wpg="http://schemas.microsoft.com/office/word/2010/wordprocessingGroup" xmlns:wpi="http://schemas.microsoft.com/office/word/2010/wordprocessingInk" xmlns:wne="http://schemas.microsoft.com/office/word/2006/wordml" xmlns:wps="http://schemas.microsoft.com/office/word/2010/wordprocessingShape" mc:Ignorable="w14 w15 w16se w16cid w16 w16cex wp14">
   <w:sdt>
     <w:sdtPr>
       <w:id w:val="316162440"/>
@@ -1780,7 +1759,7 @@
 </file>
 
 <file path=word/footnotes.xml><?xml version="1.0" encoding="utf-8"?>
-<w:footnotes xmlns:wpc="http://schemas.microsoft.com/office/word/2010/wordprocessingCanvas" xmlns:cx="http://schemas.microsoft.com/office/drawing/2014/chartex" xmlns:cx1="http://schemas.microsoft.com/office/drawing/2015/9/8/chartex" xmlns:cx2="http://schemas.microsoft.com/office/drawing/2015/10/21/chartex" xmlns:cx3="http://schemas.microsoft.com/office/drawing/2016/5/9/chartex" xmlns:cx4="http://schemas.microsoft.com/office/drawing/2016/5/10/chartex" xmlns:cx5="http://schemas.microsoft.com/office/drawing/2016/5/11/chartex" xmlns:cx6="http://schemas.microsoft.com/office/drawing/2016/5/12/chartex" xmlns:cx7="http://schemas.microsoft.com/office/drawing/2016/5/13/chartex" xmlns:cx8="http://schemas.microsoft.com/office/drawing/2016/5/14/chartex" xmlns:mc="http://schemas.openxmlformats.org/markup-compatibility/2006" xmlns:aink="http://schemas.microsoft.com/office/drawing/2016/ink" xmlns:am3d="http://schemas.microsoft.com/office/drawing/2017/model3d" xmlns:o="urn:schemas-microsoft-com:office:office" xmlns:r="http://schemas.openxmlformats.org/officeDocument/2006/relationships" xmlns:m="http://schemas.openxmlformats.org/officeDocument/2006/math" xmlns:v="urn:schemas-microsoft-com:vml" xmlns:wp14="http://schemas.microsoft.com/office/word/2010/wordprocessingDrawing" xmlns:wp="http://schemas.openxmlformats.org/drawingml/2006/wordprocessingDrawing" xmlns:w10="urn:schemas-microsoft-com:office:word" xmlns:w="http://schemas.openxmlformats.org/wordprocessingml/2006/main" xmlns:w14="http://schemas.microsoft.com/office/word/2010/wordml" xmlns:w15="http://schemas.microsoft.com/office/word/2012/wordml" xmlns:w16cex="http://schemas.microsoft.com/office/word/2018/wordml/cex" xmlns:w16cid="http://schemas.microsoft.com/office/word/2016/wordml/cid" xmlns:w16="http://schemas.microsoft.com/office/word/2018/wordml" xmlns:w16sdtdh="http://schemas.microsoft.com/office/word/2020/wordml/sdtdatahash" xmlns:w16se="http://schemas.microsoft.com/office/word/2015/wordml/symex" xmlns:wpg="http://schemas.microsoft.com/office/word/2010/wordprocessingGroup" xmlns:wpi="http://schemas.microsoft.com/office/word/2010/wordprocessingInk" xmlns:wne="http://schemas.microsoft.com/office/word/2006/wordml" xmlns:wps="http://schemas.microsoft.com/office/word/2010/wordprocessingShape" mc:Ignorable="w14 w15 w16se w16cid w16 w16cex w16sdtdh wp14">
+<w:footnotes xmlns:wpc="http://schemas.microsoft.com/office/word/2010/wordprocessingCanvas" xmlns:cx="http://schemas.microsoft.com/office/drawing/2014/chartex" xmlns:cx1="http://schemas.microsoft.com/office/drawing/2015/9/8/chartex" xmlns:cx2="http://schemas.microsoft.com/office/drawing/2015/10/21/chartex" xmlns:cx3="http://schemas.microsoft.com/office/drawing/2016/5/9/chartex" xmlns:cx4="http://schemas.microsoft.com/office/drawing/2016/5/10/chartex" xmlns:cx5="http://schemas.microsoft.com/office/drawing/2016/5/11/chartex" xmlns:cx6="http://schemas.microsoft.com/office/drawing/2016/5/12/chartex" xmlns:cx7="http://schemas.microsoft.com/office/drawing/2016/5/13/chartex" xmlns:cx8="http://schemas.microsoft.com/office/drawing/2016/5/14/chartex" xmlns:mc="http://schemas.openxmlformats.org/markup-compatibility/2006" xmlns:aink="http://schemas.microsoft.com/office/drawing/2016/ink" xmlns:am3d="http://schemas.microsoft.com/office/drawing/2017/model3d" xmlns:o="urn:schemas-microsoft-com:office:office" xmlns:r="http://schemas.openxmlformats.org/officeDocument/2006/relationships" xmlns:m="http://schemas.openxmlformats.org/officeDocument/2006/math" xmlns:v="urn:schemas-microsoft-com:vml" xmlns:wp14="http://schemas.microsoft.com/office/word/2010/wordprocessingDrawing" xmlns:wp="http://schemas.openxmlformats.org/drawingml/2006/wordprocessingDrawing" xmlns:w10="urn:schemas-microsoft-com:office:word" xmlns:w="http://schemas.openxmlformats.org/wordprocessingml/2006/main" xmlns:w14="http://schemas.microsoft.com/office/word/2010/wordml" xmlns:w15="http://schemas.microsoft.com/office/word/2012/wordml" xmlns:w16cex="http://schemas.microsoft.com/office/word/2018/wordml/cex" xmlns:w16cid="http://schemas.microsoft.com/office/word/2016/wordml/cid" xmlns:w16="http://schemas.microsoft.com/office/word/2018/wordml" xmlns:w16se="http://schemas.microsoft.com/office/word/2015/wordml/symex" xmlns:wpg="http://schemas.microsoft.com/office/word/2010/wordprocessingGroup" xmlns:wpi="http://schemas.microsoft.com/office/word/2010/wordprocessingInk" xmlns:wne="http://schemas.microsoft.com/office/word/2006/wordml" xmlns:wps="http://schemas.microsoft.com/office/word/2010/wordprocessingShape" mc:Ignorable="w14 w15 w16se w16cid w16 w16cex wp14">
   <w:footnote w:type="separator" w:id="-1">
     <w:p>
       <w:pPr>
@@ -1804,8 +1783,66 @@
 </w:footnotes>
 </file>
 
+<file path=word/header1.xml><?xml version="1.0" encoding="utf-8"?>
+<w:hdr xmlns:wpc="http://schemas.microsoft.com/office/word/2010/wordprocessingCanvas" xmlns:cx="http://schemas.microsoft.com/office/drawing/2014/chartex" xmlns:cx1="http://schemas.microsoft.com/office/drawing/2015/9/8/chartex" xmlns:cx2="http://schemas.microsoft.com/office/drawing/2015/10/21/chartex" xmlns:cx3="http://schemas.microsoft.com/office/drawing/2016/5/9/chartex" xmlns:cx4="http://schemas.microsoft.com/office/drawing/2016/5/10/chartex" xmlns:cx5="http://schemas.microsoft.com/office/drawing/2016/5/11/chartex" xmlns:cx6="http://schemas.microsoft.com/office/drawing/2016/5/12/chartex" xmlns:cx7="http://schemas.microsoft.com/office/drawing/2016/5/13/chartex" xmlns:cx8="http://schemas.microsoft.com/office/drawing/2016/5/14/chartex" xmlns:mc="http://schemas.openxmlformats.org/markup-compatibility/2006" xmlns:aink="http://schemas.microsoft.com/office/drawing/2016/ink" xmlns:am3d="http://schemas.microsoft.com/office/drawing/2017/model3d" xmlns:o="urn:schemas-microsoft-com:office:office" xmlns:r="http://schemas.openxmlformats.org/officeDocument/2006/relationships" xmlns:m="http://schemas.openxmlformats.org/officeDocument/2006/math" xmlns:v="urn:schemas-microsoft-com:vml" xmlns:wp14="http://schemas.microsoft.com/office/word/2010/wordprocessingDrawing" xmlns:wp="http://schemas.openxmlformats.org/drawingml/2006/wordprocessingDrawing" xmlns:w10="urn:schemas-microsoft-com:office:word" xmlns:w="http://schemas.openxmlformats.org/wordprocessingml/2006/main" xmlns:w14="http://schemas.microsoft.com/office/word/2010/wordml" xmlns:w15="http://schemas.microsoft.com/office/word/2012/wordml" xmlns:w16cex="http://schemas.microsoft.com/office/word/2018/wordml/cex" xmlns:w16cid="http://schemas.microsoft.com/office/word/2016/wordml/cid" xmlns:w16="http://schemas.microsoft.com/office/word/2018/wordml" xmlns:w16se="http://schemas.microsoft.com/office/word/2015/wordml/symex" xmlns:wpg="http://schemas.microsoft.com/office/word/2010/wordprocessingGroup" xmlns:wpi="http://schemas.microsoft.com/office/word/2010/wordprocessingInk" xmlns:wne="http://schemas.microsoft.com/office/word/2006/wordml" xmlns:wps="http://schemas.microsoft.com/office/word/2010/wordprocessingShape" mc:Ignorable="w14 w15 w16se w16cid w16 w16cex wp14">
+  <w:p>
+    <w:pPr>
+      <w:jc w:val="right"/>
+      <w:rPr>
+        <w:sz w:val="24"/>
+        <w:szCs w:val="24"/>
+      </w:rPr>
+    </w:pPr>
+    <w:proofErr w:type="spellStart"/>
+    <w:r>
+      <w:rPr>
+        <w:sz w:val="24"/>
+        <w:szCs w:val="24"/>
+      </w:rPr>
+      <w:t>Changelog</w:t>
+    </w:r>
+    <w:proofErr w:type="spellEnd"/>
+    <w:r>
+      <w:rPr>
+        <w:sz w:val="24"/>
+        <w:szCs w:val="24"/>
+      </w:rPr>
+      <w:t xml:space="preserve"> </w:t>
+    </w:r>
+    <w:proofErr w:type="spellStart"/>
+    <w:r>
+      <w:rPr>
+        <w:sz w:val="24"/>
+        <w:szCs w:val="24"/>
+      </w:rPr>
+      <w:t>report</w:t>
+    </w:r>
+    <w:proofErr w:type="spellEnd"/>
+    <w:r>
+      <w:rPr>
+        <w:sz w:val="24"/>
+        <w:szCs w:val="24"/>
+      </w:rPr>
+      <w:t xml:space="preserve"> V2</w:t>
+    </w:r>
+    <w:r>
+      <w:rPr>
+        <w:sz w:val="24"/>
+        <w:szCs w:val="24"/>
+      </w:rPr>
+      <w:t xml:space="preserve"> G98-DP2</w:t>
+    </w:r>
+  </w:p>
+  <w:p>
+    <w:pPr>
+      <w:pStyle w:val="Encabezado"/>
+    </w:pPr>
+  </w:p>
+</w:hdr>
+</file>
+
 <file path=word/numbering.xml><?xml version="1.0" encoding="utf-8"?>
-<w:numbering xmlns:wpc="http://schemas.microsoft.com/office/word/2010/wordprocessingCanvas" xmlns:cx="http://schemas.microsoft.com/office/drawing/2014/chartex" xmlns:cx1="http://schemas.microsoft.com/office/drawing/2015/9/8/chartex" xmlns:cx2="http://schemas.microsoft.com/office/drawing/2015/10/21/chartex" xmlns:cx3="http://schemas.microsoft.com/office/drawing/2016/5/9/chartex" xmlns:cx4="http://schemas.microsoft.com/office/drawing/2016/5/10/chartex" xmlns:cx5="http://schemas.microsoft.com/office/drawing/2016/5/11/chartex" xmlns:cx6="http://schemas.microsoft.com/office/drawing/2016/5/12/chartex" xmlns:cx7="http://schemas.microsoft.com/office/drawing/2016/5/13/chartex" xmlns:cx8="http://schemas.microsoft.com/office/drawing/2016/5/14/chartex" xmlns:mc="http://schemas.openxmlformats.org/markup-compatibility/2006" xmlns:aink="http://schemas.microsoft.com/office/drawing/2016/ink" xmlns:am3d="http://schemas.microsoft.com/office/drawing/2017/model3d" xmlns:o="urn:schemas-microsoft-com:office:office" xmlns:r="http://schemas.openxmlformats.org/officeDocument/2006/relationships" xmlns:m="http://schemas.openxmlformats.org/officeDocument/2006/math" xmlns:v="urn:schemas-microsoft-com:vml" xmlns:wp14="http://schemas.microsoft.com/office/word/2010/wordprocessingDrawing" xmlns:wp="http://schemas.openxmlformats.org/drawingml/2006/wordprocessingDrawing" xmlns:w10="urn:schemas-microsoft-com:office:word" xmlns:w="http://schemas.openxmlformats.org/wordprocessingml/2006/main" xmlns:w14="http://schemas.microsoft.com/office/word/2010/wordml" xmlns:w15="http://schemas.microsoft.com/office/word/2012/wordml" xmlns:w16cex="http://schemas.microsoft.com/office/word/2018/wordml/cex" xmlns:w16cid="http://schemas.microsoft.com/office/word/2016/wordml/cid" xmlns:w16="http://schemas.microsoft.com/office/word/2018/wordml" xmlns:w16sdtdh="http://schemas.microsoft.com/office/word/2020/wordml/sdtdatahash" xmlns:w16se="http://schemas.microsoft.com/office/word/2015/wordml/symex" xmlns:wpg="http://schemas.microsoft.com/office/word/2010/wordprocessingGroup" xmlns:wpi="http://schemas.microsoft.com/office/word/2010/wordprocessingInk" xmlns:wne="http://schemas.microsoft.com/office/word/2006/wordml" xmlns:wps="http://schemas.microsoft.com/office/word/2010/wordprocessingShape" mc:Ignorable="w14 w15 w16se w16cid w16 w16cex w16sdtdh wp14">
+<w:numbering xmlns:wpc="http://schemas.microsoft.com/office/word/2010/wordprocessingCanvas" xmlns:cx="http://schemas.microsoft.com/office/drawing/2014/chartex" xmlns:cx1="http://schemas.microsoft.com/office/drawing/2015/9/8/chartex" xmlns:cx2="http://schemas.microsoft.com/office/drawing/2015/10/21/chartex" xmlns:cx3="http://schemas.microsoft.com/office/drawing/2016/5/9/chartex" xmlns:cx4="http://schemas.microsoft.com/office/drawing/2016/5/10/chartex" xmlns:cx5="http://schemas.microsoft.com/office/drawing/2016/5/11/chartex" xmlns:cx6="http://schemas.microsoft.com/office/drawing/2016/5/12/chartex" xmlns:cx7="http://schemas.microsoft.com/office/drawing/2016/5/13/chartex" xmlns:cx8="http://schemas.microsoft.com/office/drawing/2016/5/14/chartex" xmlns:mc="http://schemas.openxmlformats.org/markup-compatibility/2006" xmlns:aink="http://schemas.microsoft.com/office/drawing/2016/ink" xmlns:am3d="http://schemas.microsoft.com/office/drawing/2017/model3d" xmlns:o="urn:schemas-microsoft-com:office:office" xmlns:r="http://schemas.openxmlformats.org/officeDocument/2006/relationships" xmlns:m="http://schemas.openxmlformats.org/officeDocument/2006/math" xmlns:v="urn:schemas-microsoft-com:vml" xmlns:wp14="http://schemas.microsoft.com/office/word/2010/wordprocessingDrawing" xmlns:wp="http://schemas.openxmlformats.org/drawingml/2006/wordprocessingDrawing" xmlns:w10="urn:schemas-microsoft-com:office:word" xmlns:w="http://schemas.openxmlformats.org/wordprocessingml/2006/main" xmlns:w14="http://schemas.microsoft.com/office/word/2010/wordml" xmlns:w15="http://schemas.microsoft.com/office/word/2012/wordml" xmlns:w16cex="http://schemas.microsoft.com/office/word/2018/wordml/cex" xmlns:w16cid="http://schemas.microsoft.com/office/word/2016/wordml/cid" xmlns:w16="http://schemas.microsoft.com/office/word/2018/wordml" xmlns:w16se="http://schemas.microsoft.com/office/word/2015/wordml/symex" xmlns:wpg="http://schemas.microsoft.com/office/word/2010/wordprocessingGroup" xmlns:wpi="http://schemas.microsoft.com/office/word/2010/wordprocessingInk" xmlns:wne="http://schemas.microsoft.com/office/word/2006/wordml" xmlns:wps="http://schemas.microsoft.com/office/word/2010/wordprocessingShape" mc:Ignorable="w14 w15 w16se w16cid w16 w16cex wp14">
   <w:abstractNum w:abstractNumId="0" w15:restartNumberingAfterBreak="0">
     <w:nsid w:val="0FF42718"/>
     <w:multiLevelType w:val="hybridMultilevel"/>
@@ -2158,7 +2195,7 @@
 </file>
 
 <file path=word/styles.xml><?xml version="1.0" encoding="utf-8"?>
-<w:styles xmlns:mc="http://schemas.openxmlformats.org/markup-compatibility/2006" xmlns:r="http://schemas.openxmlformats.org/officeDocument/2006/relationships" xmlns:w="http://schemas.openxmlformats.org/wordprocessingml/2006/main" xmlns:w14="http://schemas.microsoft.com/office/word/2010/wordml" xmlns:w15="http://schemas.microsoft.com/office/word/2012/wordml" xmlns:w16cex="http://schemas.microsoft.com/office/word/2018/wordml/cex" xmlns:w16cid="http://schemas.microsoft.com/office/word/2016/wordml/cid" xmlns:w16="http://schemas.microsoft.com/office/word/2018/wordml" xmlns:w16sdtdh="http://schemas.microsoft.com/office/word/2020/wordml/sdtdatahash" xmlns:w16se="http://schemas.microsoft.com/office/word/2015/wordml/symex" mc:Ignorable="w14 w15 w16se w16cid w16 w16cex w16sdtdh">
+<w:styles xmlns:mc="http://schemas.openxmlformats.org/markup-compatibility/2006" xmlns:r="http://schemas.openxmlformats.org/officeDocument/2006/relationships" xmlns:w="http://schemas.openxmlformats.org/wordprocessingml/2006/main" xmlns:w14="http://schemas.microsoft.com/office/word/2010/wordml" xmlns:w15="http://schemas.microsoft.com/office/word/2012/wordml" xmlns:w16cex="http://schemas.microsoft.com/office/word/2018/wordml/cex" xmlns:w16cid="http://schemas.microsoft.com/office/word/2016/wordml/cid" xmlns:w16="http://schemas.microsoft.com/office/word/2018/wordml" xmlns:w16se="http://schemas.microsoft.com/office/word/2015/wordml/symex" mc:Ignorable="w14 w15 w16se w16cid w16 w16cex">
   <w:docDefaults>
     <w:rPrDefault>
       <w:rPr>

</xml_diff>

<commit_message>
#290 Task-096: Actualización de changelog (sin lo de guille)
</commit_message>
<xml_diff>
--- a/Documents/CHANGELOG REPORT.docx
+++ b/Documents/CHANGELOG REPORT.docx
@@ -373,7 +373,7 @@
           <w:r>
             <w:fldChar w:fldCharType="separate"/>
           </w:r>
-          <w:hyperlink w:anchor="_Toc72773279" w:history="1">
+          <w:hyperlink w:anchor="_Toc72785508" w:history="1">
             <w:r>
               <w:rPr>
                 <w:rStyle w:val="Hipervnculo"/>
@@ -402,7 +402,7 @@
                 <w:noProof/>
                 <w:webHidden/>
               </w:rPr>
-              <w:instrText xml:space="preserve"> PAGEREF _Toc72773279 \h </w:instrText>
+              <w:instrText xml:space="preserve"> PAGEREF _Toc72785508 \h </w:instrText>
             </w:r>
             <w:r>
               <w:rPr>
@@ -422,7 +422,7 @@
                 <w:noProof/>
                 <w:webHidden/>
               </w:rPr>
-              <w:t>1</w:t>
+              <w:t>2</w:t>
             </w:r>
             <w:r>
               <w:rPr>
@@ -445,7 +445,7 @@
               <w:lang w:eastAsia="es-ES"/>
             </w:rPr>
           </w:pPr>
-          <w:hyperlink w:anchor="_Toc72773280" w:history="1">
+          <w:hyperlink w:anchor="_Toc72785509" w:history="1">
             <w:r>
               <w:rPr>
                 <w:rStyle w:val="Hipervnculo"/>
@@ -472,7 +472,7 @@
                 <w:noProof/>
                 <w:webHidden/>
               </w:rPr>
-              <w:instrText xml:space="preserve"> PAGEREF _Toc72773280 \h </w:instrText>
+              <w:instrText xml:space="preserve"> PAGEREF _Toc72785509 \h </w:instrText>
             </w:r>
             <w:r>
               <w:rPr>
@@ -492,7 +492,147 @@
                 <w:noProof/>
                 <w:webHidden/>
               </w:rPr>
-              <w:t>1</w:t>
+              <w:t>2</w:t>
+            </w:r>
+            <w:r>
+              <w:rPr>
+                <w:noProof/>
+                <w:webHidden/>
+              </w:rPr>
+              <w:fldChar w:fldCharType="end"/>
+            </w:r>
+          </w:hyperlink>
+        </w:p>
+        <w:p>
+          <w:pPr>
+            <w:pStyle w:val="TDC2"/>
+            <w:tabs>
+              <w:tab w:val="right" w:leader="dot" w:pos="8494"/>
+            </w:tabs>
+            <w:rPr>
+              <w:rFonts w:eastAsiaTheme="minorEastAsia"/>
+              <w:noProof/>
+              <w:lang w:eastAsia="es-ES"/>
+            </w:rPr>
+          </w:pPr>
+          <w:hyperlink w:anchor="_Toc72785510" w:history="1">
+            <w:r>
+              <w:rPr>
+                <w:rStyle w:val="Hipervnculo"/>
+                <w:noProof/>
+              </w:rPr>
+              <w:t>Corrección del error de cambio del umbral:</w:t>
+            </w:r>
+            <w:r>
+              <w:rPr>
+                <w:noProof/>
+                <w:webHidden/>
+              </w:rPr>
+              <w:tab/>
+            </w:r>
+            <w:r>
+              <w:rPr>
+                <w:noProof/>
+                <w:webHidden/>
+              </w:rPr>
+              <w:fldChar w:fldCharType="begin"/>
+            </w:r>
+            <w:r>
+              <w:rPr>
+                <w:noProof/>
+                <w:webHidden/>
+              </w:rPr>
+              <w:instrText xml:space="preserve"> PAGEREF _Toc72785510 \h </w:instrText>
+            </w:r>
+            <w:r>
+              <w:rPr>
+                <w:noProof/>
+                <w:webHidden/>
+              </w:rPr>
+            </w:r>
+            <w:r>
+              <w:rPr>
+                <w:noProof/>
+                <w:webHidden/>
+              </w:rPr>
+              <w:fldChar w:fldCharType="separate"/>
+            </w:r>
+            <w:r>
+              <w:rPr>
+                <w:noProof/>
+                <w:webHidden/>
+              </w:rPr>
+              <w:t>3</w:t>
+            </w:r>
+            <w:r>
+              <w:rPr>
+                <w:noProof/>
+                <w:webHidden/>
+              </w:rPr>
+              <w:fldChar w:fldCharType="end"/>
+            </w:r>
+          </w:hyperlink>
+        </w:p>
+        <w:p>
+          <w:pPr>
+            <w:pStyle w:val="TDC2"/>
+            <w:tabs>
+              <w:tab w:val="right" w:leader="dot" w:pos="8494"/>
+            </w:tabs>
+            <w:rPr>
+              <w:rFonts w:eastAsiaTheme="minorEastAsia"/>
+              <w:noProof/>
+              <w:lang w:eastAsia="es-ES"/>
+            </w:rPr>
+          </w:pPr>
+          <w:hyperlink w:anchor="_Toc72785511" w:history="1">
+            <w:r>
+              <w:rPr>
+                <w:rStyle w:val="Hipervnculo"/>
+                <w:noProof/>
+              </w:rPr>
+              <w:t>Corrección de treshold a Threshold:</w:t>
+            </w:r>
+            <w:r>
+              <w:rPr>
+                <w:noProof/>
+                <w:webHidden/>
+              </w:rPr>
+              <w:tab/>
+            </w:r>
+            <w:r>
+              <w:rPr>
+                <w:noProof/>
+                <w:webHidden/>
+              </w:rPr>
+              <w:fldChar w:fldCharType="begin"/>
+            </w:r>
+            <w:r>
+              <w:rPr>
+                <w:noProof/>
+                <w:webHidden/>
+              </w:rPr>
+              <w:instrText xml:space="preserve"> PAGEREF _Toc72785511 \h </w:instrText>
+            </w:r>
+            <w:r>
+              <w:rPr>
+                <w:noProof/>
+                <w:webHidden/>
+              </w:rPr>
+            </w:r>
+            <w:r>
+              <w:rPr>
+                <w:noProof/>
+                <w:webHidden/>
+              </w:rPr>
+              <w:fldChar w:fldCharType="separate"/>
+            </w:r>
+            <w:r>
+              <w:rPr>
+                <w:noProof/>
+                <w:webHidden/>
+              </w:rPr>
+              <w:t>3</w:t>
             </w:r>
             <w:r>
               <w:rPr>
@@ -515,7 +655,7 @@
               <w:lang w:eastAsia="es-ES"/>
             </w:rPr>
           </w:pPr>
-          <w:hyperlink w:anchor="_Toc72773281" w:history="1">
+          <w:hyperlink w:anchor="_Toc72785512" w:history="1">
             <w:r>
               <w:rPr>
                 <w:rStyle w:val="Hipervnculo"/>
@@ -544,7 +684,7 @@
                 <w:noProof/>
                 <w:webHidden/>
               </w:rPr>
-              <w:instrText xml:space="preserve"> PAGEREF _Toc72773281 \h </w:instrText>
+              <w:instrText xml:space="preserve"> PAGEREF _Toc72785512 \h </w:instrText>
             </w:r>
             <w:r>
               <w:rPr>
@@ -564,7 +704,7 @@
                 <w:noProof/>
                 <w:webHidden/>
               </w:rPr>
-              <w:t>2</w:t>
+              <w:t>3</w:t>
             </w:r>
             <w:r>
               <w:rPr>
@@ -587,7 +727,7 @@
               <w:lang w:eastAsia="es-ES"/>
             </w:rPr>
           </w:pPr>
-          <w:hyperlink w:anchor="_Toc72773282" w:history="1">
+          <w:hyperlink w:anchor="_Toc72785513" w:history="1">
             <w:r>
               <w:rPr>
                 <w:rStyle w:val="Hipervnculo"/>
@@ -614,7 +754,7 @@
                 <w:noProof/>
                 <w:webHidden/>
               </w:rPr>
-              <w:instrText xml:space="preserve"> PAGEREF _Toc72773282 \h </w:instrText>
+              <w:instrText xml:space="preserve"> PAGEREF _Toc72785513 \h </w:instrText>
             </w:r>
             <w:r>
               <w:rPr>
@@ -634,7 +774,77 @@
                 <w:noProof/>
                 <w:webHidden/>
               </w:rPr>
-              <w:t>2</w:t>
+              <w:t>3</w:t>
+            </w:r>
+            <w:r>
+              <w:rPr>
+                <w:noProof/>
+                <w:webHidden/>
+              </w:rPr>
+              <w:fldChar w:fldCharType="end"/>
+            </w:r>
+          </w:hyperlink>
+        </w:p>
+        <w:p>
+          <w:pPr>
+            <w:pStyle w:val="TDC2"/>
+            <w:tabs>
+              <w:tab w:val="right" w:leader="dot" w:pos="8494"/>
+            </w:tabs>
+            <w:rPr>
+              <w:rFonts w:eastAsiaTheme="minorEastAsia"/>
+              <w:noProof/>
+              <w:lang w:eastAsia="es-ES"/>
+            </w:rPr>
+          </w:pPr>
+          <w:hyperlink w:anchor="_Toc72785514" w:history="1">
+            <w:r>
+              <w:rPr>
+                <w:rStyle w:val="Hipervnculo"/>
+                <w:noProof/>
+              </w:rPr>
+              <w:t>Cambios de las fechas de los shouts de ejemplo:</w:t>
+            </w:r>
+            <w:r>
+              <w:rPr>
+                <w:noProof/>
+                <w:webHidden/>
+              </w:rPr>
+              <w:tab/>
+            </w:r>
+            <w:r>
+              <w:rPr>
+                <w:noProof/>
+                <w:webHidden/>
+              </w:rPr>
+              <w:fldChar w:fldCharType="begin"/>
+            </w:r>
+            <w:r>
+              <w:rPr>
+                <w:noProof/>
+                <w:webHidden/>
+              </w:rPr>
+              <w:instrText xml:space="preserve"> PAGEREF _Toc72785514 \h </w:instrText>
+            </w:r>
+            <w:r>
+              <w:rPr>
+                <w:noProof/>
+                <w:webHidden/>
+              </w:rPr>
+            </w:r>
+            <w:r>
+              <w:rPr>
+                <w:noProof/>
+                <w:webHidden/>
+              </w:rPr>
+              <w:fldChar w:fldCharType="separate"/>
+            </w:r>
+            <w:r>
+              <w:rPr>
+                <w:noProof/>
+                <w:webHidden/>
+              </w:rPr>
+              <w:t>4</w:t>
             </w:r>
             <w:r>
               <w:rPr>
@@ -657,7 +867,7 @@
               <w:lang w:eastAsia="es-ES"/>
             </w:rPr>
           </w:pPr>
-          <w:hyperlink w:anchor="_Toc72773283" w:history="1">
+          <w:hyperlink w:anchor="_Toc72785515" w:history="1">
             <w:r>
               <w:rPr>
                 <w:rStyle w:val="Hipervnculo"/>
@@ -686,7 +896,7 @@
                 <w:noProof/>
                 <w:webHidden/>
               </w:rPr>
-              <w:instrText xml:space="preserve"> PAGEREF _Toc72773283 \h </w:instrText>
+              <w:instrText xml:space="preserve"> PAGEREF _Toc72785515 \h </w:instrText>
             </w:r>
             <w:r>
               <w:rPr>
@@ -706,7 +916,7 @@
                 <w:noProof/>
                 <w:webHidden/>
               </w:rPr>
-              <w:t>3</w:t>
+              <w:t>4</w:t>
             </w:r>
             <w:r>
               <w:rPr>
@@ -729,7 +939,7 @@
               <w:lang w:eastAsia="es-ES"/>
             </w:rPr>
           </w:pPr>
-          <w:hyperlink w:anchor="_Toc72773284" w:history="1">
+          <w:hyperlink w:anchor="_Toc72785516" w:history="1">
             <w:r>
               <w:rPr>
                 <w:rStyle w:val="Hipervnculo"/>
@@ -756,7 +966,7 @@
                 <w:noProof/>
                 <w:webHidden/>
               </w:rPr>
-              <w:instrText xml:space="preserve"> PAGEREF _Toc72773284 \h </w:instrText>
+              <w:instrText xml:space="preserve"> PAGEREF _Toc72785516 \h </w:instrText>
             </w:r>
             <w:r>
               <w:rPr>
@@ -776,7 +986,7 @@
                 <w:noProof/>
                 <w:webHidden/>
               </w:rPr>
-              <w:t>3</w:t>
+              <w:t>4</w:t>
             </w:r>
             <w:r>
               <w:rPr>
@@ -799,7 +1009,7 @@
               <w:lang w:eastAsia="es-ES"/>
             </w:rPr>
           </w:pPr>
-          <w:hyperlink w:anchor="_Toc72773285" w:history="1">
+          <w:hyperlink w:anchor="_Toc72785517" w:history="1">
             <w:r>
               <w:rPr>
                 <w:rStyle w:val="Hipervnculo"/>
@@ -828,7 +1038,7 @@
                 <w:noProof/>
                 <w:webHidden/>
               </w:rPr>
-              <w:instrText xml:space="preserve"> PAGEREF _Toc72773285 \h </w:instrText>
+              <w:instrText xml:space="preserve"> PAGEREF _Toc72785517 \h </w:instrText>
             </w:r>
             <w:r>
               <w:rPr>
@@ -848,7 +1058,7 @@
                 <w:noProof/>
                 <w:webHidden/>
               </w:rPr>
-              <w:t>3</w:t>
+              <w:t>5</w:t>
             </w:r>
             <w:r>
               <w:rPr>
@@ -871,7 +1081,7 @@
               <w:lang w:eastAsia="es-ES"/>
             </w:rPr>
           </w:pPr>
-          <w:hyperlink w:anchor="_Toc72773286" w:history="1">
+          <w:hyperlink w:anchor="_Toc72785518" w:history="1">
             <w:r>
               <w:rPr>
                 <w:rStyle w:val="Hipervnculo"/>
@@ -898,7 +1108,7 @@
                 <w:noProof/>
                 <w:webHidden/>
               </w:rPr>
-              <w:instrText xml:space="preserve"> PAGEREF _Toc72773286 \h </w:instrText>
+              <w:instrText xml:space="preserve"> PAGEREF _Toc72785518 \h </w:instrText>
             </w:r>
             <w:r>
               <w:rPr>
@@ -918,7 +1128,219 @@
                 <w:noProof/>
                 <w:webHidden/>
               </w:rPr>
-              <w:t>3</w:t>
+              <w:t>5</w:t>
+            </w:r>
+            <w:r>
+              <w:rPr>
+                <w:noProof/>
+                <w:webHidden/>
+              </w:rPr>
+              <w:fldChar w:fldCharType="end"/>
+            </w:r>
+          </w:hyperlink>
+        </w:p>
+        <w:p>
+          <w:pPr>
+            <w:pStyle w:val="TDC1"/>
+            <w:tabs>
+              <w:tab w:val="right" w:leader="dot" w:pos="8494"/>
+            </w:tabs>
+            <w:rPr>
+              <w:rFonts w:eastAsiaTheme="minorEastAsia"/>
+              <w:noProof/>
+              <w:lang w:eastAsia="es-ES"/>
+            </w:rPr>
+          </w:pPr>
+          <w:hyperlink w:anchor="_Toc72785519" w:history="1">
+            <w:r>
+              <w:rPr>
+                <w:rStyle w:val="Hipervnculo"/>
+                <w:b/>
+                <w:bCs/>
+                <w:noProof/>
+              </w:rPr>
+              <w:t>Cambios en el formulario de creación de tareas:</w:t>
+            </w:r>
+            <w:r>
+              <w:rPr>
+                <w:noProof/>
+                <w:webHidden/>
+              </w:rPr>
+              <w:tab/>
+            </w:r>
+            <w:r>
+              <w:rPr>
+                <w:noProof/>
+                <w:webHidden/>
+              </w:rPr>
+              <w:fldChar w:fldCharType="begin"/>
+            </w:r>
+            <w:r>
+              <w:rPr>
+                <w:noProof/>
+                <w:webHidden/>
+              </w:rPr>
+              <w:instrText xml:space="preserve"> PAGEREF _Toc72785519 \h </w:instrText>
+            </w:r>
+            <w:r>
+              <w:rPr>
+                <w:noProof/>
+                <w:webHidden/>
+              </w:rPr>
+            </w:r>
+            <w:r>
+              <w:rPr>
+                <w:noProof/>
+                <w:webHidden/>
+              </w:rPr>
+              <w:fldChar w:fldCharType="separate"/>
+            </w:r>
+            <w:r>
+              <w:rPr>
+                <w:noProof/>
+                <w:webHidden/>
+              </w:rPr>
+              <w:t>5</w:t>
+            </w:r>
+            <w:r>
+              <w:rPr>
+                <w:noProof/>
+                <w:webHidden/>
+              </w:rPr>
+              <w:fldChar w:fldCharType="end"/>
+            </w:r>
+          </w:hyperlink>
+        </w:p>
+        <w:p>
+          <w:pPr>
+            <w:pStyle w:val="TDC2"/>
+            <w:tabs>
+              <w:tab w:val="right" w:leader="dot" w:pos="8494"/>
+            </w:tabs>
+            <w:rPr>
+              <w:rFonts w:eastAsiaTheme="minorEastAsia"/>
+              <w:noProof/>
+              <w:lang w:eastAsia="es-ES"/>
+            </w:rPr>
+          </w:pPr>
+          <w:hyperlink w:anchor="_Toc72785520" w:history="1">
+            <w:r>
+              <w:rPr>
+                <w:rStyle w:val="Hipervnculo"/>
+                <w:noProof/>
+              </w:rPr>
+              <w:t>Patrón de fechas del formulario en español</w:t>
+            </w:r>
+            <w:r>
+              <w:rPr>
+                <w:noProof/>
+                <w:webHidden/>
+              </w:rPr>
+              <w:tab/>
+            </w:r>
+            <w:r>
+              <w:rPr>
+                <w:noProof/>
+                <w:webHidden/>
+              </w:rPr>
+              <w:fldChar w:fldCharType="begin"/>
+            </w:r>
+            <w:r>
+              <w:rPr>
+                <w:noProof/>
+                <w:webHidden/>
+              </w:rPr>
+              <w:instrText xml:space="preserve"> PAGEREF _Toc72785520 \h </w:instrText>
+            </w:r>
+            <w:r>
+              <w:rPr>
+                <w:noProof/>
+                <w:webHidden/>
+              </w:rPr>
+            </w:r>
+            <w:r>
+              <w:rPr>
+                <w:noProof/>
+                <w:webHidden/>
+              </w:rPr>
+              <w:fldChar w:fldCharType="separate"/>
+            </w:r>
+            <w:r>
+              <w:rPr>
+                <w:noProof/>
+                <w:webHidden/>
+              </w:rPr>
+              <w:t>5</w:t>
+            </w:r>
+            <w:r>
+              <w:rPr>
+                <w:noProof/>
+                <w:webHidden/>
+              </w:rPr>
+              <w:fldChar w:fldCharType="end"/>
+            </w:r>
+          </w:hyperlink>
+        </w:p>
+        <w:p>
+          <w:pPr>
+            <w:pStyle w:val="TDC2"/>
+            <w:tabs>
+              <w:tab w:val="right" w:leader="dot" w:pos="8494"/>
+            </w:tabs>
+            <w:rPr>
+              <w:rFonts w:eastAsiaTheme="minorEastAsia"/>
+              <w:noProof/>
+              <w:lang w:eastAsia="es-ES"/>
+            </w:rPr>
+          </w:pPr>
+          <w:hyperlink w:anchor="_Toc72785523" w:history="1">
+            <w:r>
+              <w:rPr>
+                <w:rStyle w:val="Hipervnculo"/>
+                <w:noProof/>
+              </w:rPr>
+              <w:t>Indicación sobre la unidad de carga de trabajo</w:t>
+            </w:r>
+            <w:r>
+              <w:rPr>
+                <w:noProof/>
+                <w:webHidden/>
+              </w:rPr>
+              <w:tab/>
+            </w:r>
+            <w:r>
+              <w:rPr>
+                <w:noProof/>
+                <w:webHidden/>
+              </w:rPr>
+              <w:fldChar w:fldCharType="begin"/>
+            </w:r>
+            <w:r>
+              <w:rPr>
+                <w:noProof/>
+                <w:webHidden/>
+              </w:rPr>
+              <w:instrText xml:space="preserve"> PAGEREF _Toc72785523 \h </w:instrText>
+            </w:r>
+            <w:r>
+              <w:rPr>
+                <w:noProof/>
+                <w:webHidden/>
+              </w:rPr>
+            </w:r>
+            <w:r>
+              <w:rPr>
+                <w:noProof/>
+                <w:webHidden/>
+              </w:rPr>
+              <w:fldChar w:fldCharType="separate"/>
+            </w:r>
+            <w:r>
+              <w:rPr>
+                <w:noProof/>
+                <w:webHidden/>
+              </w:rPr>
+              <w:t>6</w:t>
             </w:r>
             <w:r>
               <w:rPr>
@@ -942,11 +1364,10 @@
     </w:sdt>
     <w:p>
       <w:pPr>
+        <w:pStyle w:val="Ttulo1"/>
         <w:rPr>
           <w:b/>
           <w:bCs/>
-          <w:sz w:val="24"/>
-          <w:szCs w:val="24"/>
         </w:rPr>
       </w:pPr>
     </w:p>
@@ -956,37 +1377,29 @@
         <w:rPr>
           <w:b/>
           <w:bCs/>
-        </w:rPr>
-      </w:pPr>
-    </w:p>
-    <w:p>
-      <w:pPr>
-        <w:pStyle w:val="Ttulo1"/>
+          <w:u w:val="single"/>
+        </w:rPr>
+      </w:pPr>
+      <w:bookmarkStart w:id="0" w:name="_Toc72785508"/>
+      <w:r>
         <w:rPr>
           <w:b/>
           <w:bCs/>
         </w:rPr>
-      </w:pPr>
-      <w:bookmarkStart w:id="0" w:name="_Toc72773279"/>
+        <w:t xml:space="preserve">Corrección de </w:t>
+      </w:r>
       <w:r>
         <w:rPr>
           <w:b/>
           <w:bCs/>
         </w:rPr>
-        <w:t xml:space="preserve">Corrección de </w:t>
+        <w:t>traducciones</w:t>
       </w:r>
       <w:r>
         <w:rPr>
           <w:b/>
           <w:bCs/>
         </w:rPr>
-        <w:t>traducciones</w:t>
-      </w:r>
-      <w:r>
-        <w:rPr>
-          <w:b/>
-          <w:bCs/>
-        </w:rPr>
         <w:t>:</w:t>
       </w:r>
       <w:bookmarkEnd w:id="0"/>
@@ -999,7 +1412,7 @@
           <w:rFonts w:eastAsiaTheme="minorHAnsi"/>
         </w:rPr>
       </w:pPr>
-      <w:bookmarkStart w:id="1" w:name="_Toc72773280"/>
+      <w:bookmarkStart w:id="1" w:name="_Toc72785509"/>
       <w:r>
         <w:rPr>
           <w:rFonts w:eastAsiaTheme="minorHAnsi"/>
@@ -1040,9 +1453,9 @@
           <w:noProof/>
         </w:rPr>
         <w:drawing>
-          <wp:inline distT="0" distB="0" distL="0" distR="0" wp14:anchorId="46BB2E53" wp14:editId="3DB812FD">
-            <wp:extent cx="5400040" cy="3320415"/>
-            <wp:effectExtent l="0" t="0" r="0" b="0"/>
+          <wp:inline distT="0" distB="0" distL="0" distR="0" wp14:anchorId="46BB2E53" wp14:editId="3FF2D508">
+            <wp:extent cx="4486275" cy="2758552"/>
+            <wp:effectExtent l="0" t="0" r="0" b="3810"/>
             <wp:docPr id="6" name="Imagen 6"/>
             <wp:cNvGraphicFramePr>
               <a:graphicFrameLocks xmlns:a="http://schemas.openxmlformats.org/drawingml/2006/main" noChangeAspect="1"/>
@@ -1063,7 +1476,7 @@
                   <pic:spPr>
                     <a:xfrm>
                       <a:off x="0" y="0"/>
-                      <a:ext cx="5400040" cy="3320415"/>
+                      <a:ext cx="4513401" cy="2775232"/>
                     </a:xfrm>
                     <a:prstGeom prst="rect">
                       <a:avLst/>
@@ -1078,17 +1491,204 @@
     </w:p>
     <w:p>
       <w:r>
+        <w:lastRenderedPageBreak/>
         <w:t>La solución fue cambiar las etiquetas correspondientes en su i18_es.messages</w:t>
       </w:r>
     </w:p>
     <w:p>
       <w:pPr>
-        <w:rPr>
-          <w:sz w:val="24"/>
-          <w:szCs w:val="24"/>
-        </w:rPr>
-      </w:pPr>
-    </w:p>
+        <w:pStyle w:val="Ttulo2"/>
+      </w:pPr>
+      <w:bookmarkStart w:id="2" w:name="_Toc72785510"/>
+      <w:r>
+        <w:t>Corrección de</w:t>
+      </w:r>
+      <w:r>
+        <w:t>l error de cambio del umbral</w:t>
+      </w:r>
+      <w:r>
+        <w:t>:</w:t>
+      </w:r>
+      <w:bookmarkEnd w:id="2"/>
+    </w:p>
+    <w:p/>
+    <w:p>
+      <w:r>
+        <w:t>Al editar e</w:t>
+      </w:r>
+      <w:r>
+        <w:t xml:space="preserve">l umbral de Spam, cuyo valor oscila entre 0 y 100, se ejecutaban correctamente las validaciones. Sin embargo, por la manera en la que estaban implementadas, el error se mostraba al usuario de manera errónea y poco intuitiva,. En concreto, se podía leer </w:t>
+      </w:r>
+      <w:proofErr w:type="spellStart"/>
+      <w:r>
+        <w:rPr>
+          <w:color w:val="FF0000"/>
+        </w:rPr>
+        <w:t>administrator.spamWordTreshold.form.error.size</w:t>
+      </w:r>
+      <w:proofErr w:type="spellEnd"/>
+      <w:r>
+        <w:rPr>
+          <w:color w:val="FF0000"/>
+        </w:rPr>
+        <w:t>.</w:t>
+      </w:r>
+      <w:r>
+        <w:rPr>
+          <w:color w:val="FF0000"/>
+        </w:rPr>
+        <w:t xml:space="preserve"> </w:t>
+      </w:r>
+      <w:r>
+        <w:t>bajo el input del umbral</w:t>
+      </w:r>
+      <w:r>
+        <w:t>.</w:t>
+      </w:r>
+    </w:p>
+    <w:p>
+      <w:r>
+        <w:t>(Nótese que no habíamos llevado a cabo todavía el cambio de “</w:t>
+      </w:r>
+      <w:proofErr w:type="spellStart"/>
+      <w:r>
+        <w:t>treshold</w:t>
+      </w:r>
+      <w:proofErr w:type="spellEnd"/>
+      <w:r>
+        <w:t>” a “</w:t>
+      </w:r>
+      <w:proofErr w:type="spellStart"/>
+      <w:r>
+        <w:t>Threshold</w:t>
+      </w:r>
+      <w:proofErr w:type="spellEnd"/>
+      <w:r>
+        <w:t>”)</w:t>
+      </w:r>
+    </w:p>
+    <w:p>
+      <w:r>
+        <w:t>Podíamos solucionarlo replanteando la validación con una anotación simple o añadiendo una traducción para la etiqueta del error.</w:t>
+      </w:r>
+    </w:p>
+    <w:p>
+      <w:r>
+        <w:t>Optamos por la segunda opción al encontrarla más rápida, como muestra la siguiente imagen:</w:t>
+      </w:r>
+    </w:p>
+    <w:p>
+      <w:r>
+        <w:rPr>
+          <w:noProof/>
+        </w:rPr>
+        <w:drawing>
+          <wp:inline distT="0" distB="0" distL="0" distR="0" wp14:anchorId="7D873DA8" wp14:editId="20A7A610">
+            <wp:extent cx="5400040" cy="1407160"/>
+            <wp:effectExtent l="0" t="0" r="0" b="2540"/>
+            <wp:docPr id="2" name="Imagen 2"/>
+            <wp:cNvGraphicFramePr>
+              <a:graphicFrameLocks xmlns:a="http://schemas.openxmlformats.org/drawingml/2006/main" noChangeAspect="1"/>
+            </wp:cNvGraphicFramePr>
+            <a:graphic xmlns:a="http://schemas.openxmlformats.org/drawingml/2006/main">
+              <a:graphicData uri="http://schemas.openxmlformats.org/drawingml/2006/picture">
+                <pic:pic xmlns:pic="http://schemas.openxmlformats.org/drawingml/2006/picture">
+                  <pic:nvPicPr>
+                    <pic:cNvPr id="1" name=""/>
+                    <pic:cNvPicPr/>
+                  </pic:nvPicPr>
+                  <pic:blipFill>
+                    <a:blip r:embed="rId9"/>
+                    <a:stretch>
+                      <a:fillRect/>
+                    </a:stretch>
+                  </pic:blipFill>
+                  <pic:spPr>
+                    <a:xfrm>
+                      <a:off x="0" y="0"/>
+                      <a:ext cx="5400040" cy="1407160"/>
+                    </a:xfrm>
+                    <a:prstGeom prst="rect">
+                      <a:avLst/>
+                    </a:prstGeom>
+                  </pic:spPr>
+                </pic:pic>
+              </a:graphicData>
+            </a:graphic>
+          </wp:inline>
+        </w:drawing>
+      </w:r>
+    </w:p>
+    <w:p>
+      <w:r>
+        <w:t>(Para la etiqueta en inglés se procedió de manera similar, pero traduciendo el texto que devuelve el error al inglés)</w:t>
+      </w:r>
+    </w:p>
+    <w:p/>
+    <w:p>
+      <w:pPr>
+        <w:pStyle w:val="Ttulo2"/>
+      </w:pPr>
+      <w:bookmarkStart w:id="3" w:name="_Toc72785511"/>
+      <w:r>
+        <w:t>Corrección de</w:t>
+      </w:r>
+      <w:r>
+        <w:t xml:space="preserve"> </w:t>
+      </w:r>
+      <w:proofErr w:type="spellStart"/>
+      <w:r>
+        <w:t>treshold</w:t>
+      </w:r>
+      <w:proofErr w:type="spellEnd"/>
+      <w:r>
+        <w:t xml:space="preserve"> a</w:t>
+      </w:r>
+      <w:r>
+        <w:t xml:space="preserve"> </w:t>
+      </w:r>
+      <w:proofErr w:type="spellStart"/>
+      <w:r>
+        <w:t>Threshold</w:t>
+      </w:r>
+      <w:proofErr w:type="spellEnd"/>
+      <w:r>
+        <w:t>:</w:t>
+      </w:r>
+      <w:bookmarkEnd w:id="3"/>
+    </w:p>
+    <w:p/>
+    <w:p>
+      <w:r>
+        <w:t xml:space="preserve">Nos dimos cuenta, haciendo los </w:t>
+      </w:r>
+      <w:proofErr w:type="spellStart"/>
+      <w:r>
+        <w:t>tests</w:t>
+      </w:r>
+      <w:proofErr w:type="spellEnd"/>
+      <w:r>
+        <w:t xml:space="preserve"> de la clase </w:t>
+      </w:r>
+      <w:proofErr w:type="spellStart"/>
+      <w:r>
+        <w:t>threshold</w:t>
+      </w:r>
+      <w:proofErr w:type="spellEnd"/>
+      <w:r>
+        <w:t>, de que estaba mal escrito. Como esto podía acarrear más problemas, tuvimos que solucionar la deuda técnica que teníamos refactorizando cada vez que aparecía la palabra “</w:t>
+      </w:r>
+      <w:proofErr w:type="spellStart"/>
+      <w:r>
+        <w:t>treshold</w:t>
+      </w:r>
+      <w:proofErr w:type="spellEnd"/>
+      <w:r>
+        <w:t>” por su escritura correcta.</w:t>
+      </w:r>
+    </w:p>
+    <w:p/>
+    <w:p/>
     <w:p>
       <w:pPr>
         <w:pStyle w:val="Ttulo1"/>
@@ -1097,13 +1697,12 @@
           <w:bCs/>
         </w:rPr>
       </w:pPr>
-      <w:bookmarkStart w:id="2" w:name="_Toc72773281"/>
+      <w:bookmarkStart w:id="4" w:name="_Toc72785512"/>
       <w:r>
         <w:rPr>
           <w:b/>
           <w:bCs/>
         </w:rPr>
-        <w:lastRenderedPageBreak/>
         <w:t xml:space="preserve">Cambios en </w:t>
       </w:r>
       <w:proofErr w:type="spellStart"/>
@@ -1122,7 +1721,7 @@
         </w:rPr>
         <w:t>:</w:t>
       </w:r>
-      <w:bookmarkEnd w:id="2"/>
+      <w:bookmarkEnd w:id="4"/>
     </w:p>
     <w:p>
       <w:pPr>
@@ -1139,7 +1738,7 @@
           <w:rFonts w:eastAsiaTheme="minorHAnsi"/>
         </w:rPr>
       </w:pPr>
-      <w:bookmarkStart w:id="3" w:name="_Toc72773282"/>
+      <w:bookmarkStart w:id="5" w:name="_Toc72785513"/>
       <w:r>
         <w:rPr>
           <w:rFonts w:eastAsiaTheme="minorHAnsi"/>
@@ -1160,7 +1759,7 @@
         </w:rPr>
         <w:t xml:space="preserve"> en atributos de Autor y Texto:</w:t>
       </w:r>
-      <w:bookmarkEnd w:id="3"/>
+      <w:bookmarkEnd w:id="5"/>
     </w:p>
     <w:p/>
     <w:p>
@@ -1176,6 +1775,7 @@
         <w:rPr>
           <w:noProof/>
         </w:rPr>
+        <w:lastRenderedPageBreak/>
         <w:drawing>
           <wp:inline distT="0" distB="0" distL="0" distR="0" wp14:anchorId="2480AC6F" wp14:editId="3CC38E2F">
             <wp:extent cx="5400040" cy="2443480"/>
@@ -1194,7 +1794,7 @@
                     </pic:cNvPicPr>
                   </pic:nvPicPr>
                   <pic:blipFill>
-                    <a:blip r:embed="rId9" cstate="print">
+                    <a:blip r:embed="rId10" cstate="print">
                       <a:extLst>
                         <a:ext uri="{28A0092B-C50C-407E-A947-70E740481C1C}">
                           <a14:useLocalDpi xmlns:a14="http://schemas.microsoft.com/office/drawing/2010/main" val="0"/>
@@ -1255,7 +1855,7 @@
                     <pic:cNvPicPr/>
                   </pic:nvPicPr>
                   <pic:blipFill>
-                    <a:blip r:embed="rId10">
+                    <a:blip r:embed="rId11">
                       <a:extLst>
                         <a:ext uri="{28A0092B-C50C-407E-A947-70E740481C1C}">
                           <a14:useLocalDpi xmlns:a14="http://schemas.microsoft.com/office/drawing/2010/main" val="0"/>
@@ -1314,7 +1914,6 @@
           <w:bCs/>
         </w:rPr>
       </w:pPr>
-      <w:bookmarkStart w:id="4" w:name="_Toc72773283"/>
     </w:p>
     <w:p>
       <w:pPr>
@@ -1336,12 +1935,71 @@
     </w:p>
     <w:p>
       <w:pPr>
+        <w:pStyle w:val="Ttulo2"/>
+        <w:rPr>
+          <w:rFonts w:eastAsiaTheme="minorHAnsi"/>
+        </w:rPr>
+      </w:pPr>
+      <w:bookmarkStart w:id="6" w:name="_Toc72785514"/>
+      <w:r>
+        <w:rPr>
+          <w:rFonts w:eastAsiaTheme="minorHAnsi"/>
+        </w:rPr>
+        <w:t xml:space="preserve">Cambios de las fechas de los </w:t>
+      </w:r>
+      <w:proofErr w:type="spellStart"/>
+      <w:r>
+        <w:rPr>
+          <w:rFonts w:eastAsiaTheme="minorHAnsi"/>
+        </w:rPr>
+        <w:t>shouts</w:t>
+      </w:r>
+      <w:proofErr w:type="spellEnd"/>
+      <w:r>
+        <w:rPr>
+          <w:rFonts w:eastAsiaTheme="minorHAnsi"/>
+        </w:rPr>
+        <w:t xml:space="preserve"> de ejemplo</w:t>
+      </w:r>
+      <w:r>
+        <w:rPr>
+          <w:rFonts w:eastAsiaTheme="minorHAnsi"/>
+        </w:rPr>
+        <w:t>:</w:t>
+      </w:r>
+      <w:bookmarkEnd w:id="6"/>
+    </w:p>
+    <w:p/>
+    <w:p>
+      <w:r>
+        <w:t xml:space="preserve">Hemos tenido que cambiar las fechas de los </w:t>
+      </w:r>
+      <w:proofErr w:type="spellStart"/>
+      <w:r>
+        <w:t>shouts</w:t>
+      </w:r>
+      <w:proofErr w:type="spellEnd"/>
+      <w:r>
+        <w:t xml:space="preserve"> ya que, algunos de los del anterior entregable, han caducado al haber pasado ya un mes desde la fecha de creación que pusimos a algunos de nuestros ejemplos. Al cambiarlos en el sample-data.xml, tuvimos que reflejar este cambio también los diferentes </w:t>
+      </w:r>
+      <w:proofErr w:type="spellStart"/>
+      <w:r>
+        <w:t>tests</w:t>
+      </w:r>
+      <w:proofErr w:type="spellEnd"/>
+      <w:r>
+        <w:t>.</w:t>
+      </w:r>
+    </w:p>
+    <w:p>
+      <w:pPr>
         <w:pStyle w:val="Ttulo1"/>
         <w:rPr>
           <w:b/>
           <w:bCs/>
         </w:rPr>
       </w:pPr>
+      <w:bookmarkStart w:id="7" w:name="_Toc72785515"/>
       <w:r>
         <w:rPr>
           <w:b/>
@@ -1356,7 +2014,7 @@
         </w:rPr>
         <w:t>:</w:t>
       </w:r>
-      <w:bookmarkEnd w:id="4"/>
+      <w:bookmarkEnd w:id="7"/>
     </w:p>
     <w:p>
       <w:pPr>
@@ -1373,7 +2031,7 @@
           <w:rFonts w:eastAsiaTheme="minorHAnsi"/>
         </w:rPr>
       </w:pPr>
-      <w:bookmarkStart w:id="5" w:name="_Toc72773284"/>
+      <w:bookmarkStart w:id="8" w:name="_Toc72785516"/>
       <w:r>
         <w:rPr>
           <w:rFonts w:eastAsiaTheme="minorHAnsi"/>
@@ -1408,7 +2066,7 @@
         </w:rPr>
         <w:t>:</w:t>
       </w:r>
-      <w:bookmarkEnd w:id="5"/>
+      <w:bookmarkEnd w:id="8"/>
     </w:p>
     <w:p/>
     <w:p>
@@ -1438,15 +2096,23 @@
         <w:t>e ha eliminado dicho atributo del diagrama.</w:t>
       </w:r>
     </w:p>
-    <w:p>
+    <w:p/>
+    <w:p>
+      <w:pPr>
+        <w:rPr>
+          <w:sz w:val="24"/>
+          <w:szCs w:val="24"/>
+          <w:u w:val="single"/>
+        </w:rPr>
+      </w:pPr>
       <w:r>
         <w:rPr>
           <w:noProof/>
         </w:rPr>
         <w:lastRenderedPageBreak/>
         <w:drawing>
-          <wp:inline distT="0" distB="0" distL="0" distR="0" wp14:anchorId="5933EBFD" wp14:editId="2EED4768">
-            <wp:extent cx="3390900" cy="1343025"/>
+          <wp:inline distT="0" distB="0" distL="0" distR="0" wp14:anchorId="2AF203F0" wp14:editId="1057AA7E">
+            <wp:extent cx="2838450" cy="1343025"/>
             <wp:effectExtent l="0" t="0" r="0" b="9525"/>
             <wp:docPr id="8" name="Imagen 8"/>
             <wp:cNvGraphicFramePr>
@@ -1460,7 +2126,7 @@
                     <pic:cNvPicPr/>
                   </pic:nvPicPr>
                   <pic:blipFill>
-                    <a:blip r:embed="rId11"/>
+                    <a:blip r:embed="rId12"/>
                     <a:stretch>
                       <a:fillRect/>
                     </a:stretch>
@@ -1468,7 +2134,7 @@
                   <pic:spPr>
                     <a:xfrm>
                       <a:off x="0" y="0"/>
-                      <a:ext cx="3390900" cy="1343025"/>
+                      <a:ext cx="2838450" cy="1343025"/>
                     </a:xfrm>
                     <a:prstGeom prst="rect">
                       <a:avLst/>
@@ -1486,6 +2152,16 @@
         <w:rPr>
           <w:sz w:val="24"/>
           <w:szCs w:val="24"/>
+          <w:u w:val="single"/>
+        </w:rPr>
+      </w:pPr>
+    </w:p>
+    <w:p>
+      <w:pPr>
+        <w:rPr>
+          <w:sz w:val="24"/>
+          <w:szCs w:val="24"/>
+          <w:u w:val="single"/>
         </w:rPr>
       </w:pPr>
     </w:p>
@@ -1497,7 +2173,7 @@
           <w:bCs/>
         </w:rPr>
       </w:pPr>
-      <w:bookmarkStart w:id="6" w:name="_Toc72773285"/>
+      <w:bookmarkStart w:id="9" w:name="_Toc72785517"/>
       <w:r>
         <w:rPr>
           <w:b/>
@@ -1519,7 +2195,7 @@
         </w:rPr>
         <w:t>:</w:t>
       </w:r>
-      <w:bookmarkEnd w:id="6"/>
+      <w:bookmarkEnd w:id="9"/>
     </w:p>
     <w:p>
       <w:pPr>
@@ -1536,7 +2212,7 @@
           <w:rFonts w:eastAsiaTheme="minorHAnsi"/>
         </w:rPr>
       </w:pPr>
-      <w:bookmarkStart w:id="7" w:name="_Toc72773286"/>
+      <w:bookmarkStart w:id="10" w:name="_Toc72785518"/>
       <w:r>
         <w:rPr>
           <w:rFonts w:eastAsiaTheme="minorHAnsi"/>
@@ -1555,7 +2231,7 @@
         </w:rPr>
         <w:t>:</w:t>
       </w:r>
-      <w:bookmarkEnd w:id="7"/>
+      <w:bookmarkEnd w:id="10"/>
     </w:p>
     <w:p/>
     <w:p>
@@ -1678,9 +2354,538 @@
       </w:r>
       <w:proofErr w:type="spellEnd"/>
     </w:p>
+    <w:p/>
+    <w:p>
+      <w:pPr>
+        <w:pStyle w:val="Ttulo1"/>
+        <w:rPr>
+          <w:b/>
+          <w:bCs/>
+        </w:rPr>
+      </w:pPr>
+      <w:bookmarkStart w:id="11" w:name="_Toc72785519"/>
+      <w:r>
+        <w:rPr>
+          <w:b/>
+          <w:bCs/>
+        </w:rPr>
+        <w:t>C</w:t>
+      </w:r>
+      <w:r>
+        <w:rPr>
+          <w:b/>
+          <w:bCs/>
+        </w:rPr>
+        <w:t>ambios en el formulario de creación de tareas</w:t>
+      </w:r>
+      <w:r>
+        <w:rPr>
+          <w:b/>
+          <w:bCs/>
+        </w:rPr>
+        <w:t>:</w:t>
+      </w:r>
+      <w:bookmarkEnd w:id="11"/>
+    </w:p>
+    <w:p/>
+    <w:p>
+      <w:pPr>
+        <w:pStyle w:val="Ttulo2"/>
+        <w:rPr>
+          <w:rFonts w:eastAsiaTheme="minorHAnsi"/>
+        </w:rPr>
+      </w:pPr>
+      <w:bookmarkStart w:id="12" w:name="_Toc72785520"/>
+      <w:r>
+        <w:rPr>
+          <w:rFonts w:eastAsiaTheme="minorHAnsi"/>
+        </w:rPr>
+        <w:t>Patrón de fechas del formulario en español</w:t>
+      </w:r>
+      <w:bookmarkEnd w:id="12"/>
+    </w:p>
+    <w:p/>
+    <w:p>
+      <w:r>
+        <w:t>En la sesión de revisión con el profesor, pudimos comprobar que teníamos un error en el formulario de creación de tareas al traducirse al español. Al instanciarse la tarea, las fechas seguían apareciendo en formato anglosajón. Sin embargo, la página acepta solo formato español cuando la página está en este idioma, por lo que podía inducir a error de introducción de datos al no quedar claro del todo el patrón.</w:t>
+      </w:r>
+    </w:p>
+    <w:p>
+      <w:r>
+        <w:t xml:space="preserve">Por ello, la solución era hacer que la instancia que se muestra en el </w:t>
+      </w:r>
+      <w:proofErr w:type="spellStart"/>
+      <w:r>
+        <w:t>form</w:t>
+      </w:r>
+      <w:proofErr w:type="spellEnd"/>
+      <w:r>
+        <w:t xml:space="preserve"> no tuviera definida una fecha. Borramos de </w:t>
+      </w:r>
+      <w:proofErr w:type="spellStart"/>
+      <w:r>
+        <w:t>ManagerTaskCreateService</w:t>
+      </w:r>
+      <w:proofErr w:type="spellEnd"/>
+      <w:r>
+        <w:t xml:space="preserve"> las líneas en las que se instanciaban las fechas en el método </w:t>
+      </w:r>
+      <w:proofErr w:type="spellStart"/>
+      <w:r>
+        <w:t>instantiate</w:t>
+      </w:r>
+      <w:proofErr w:type="spellEnd"/>
+      <w:r>
+        <w:t>.</w:t>
+      </w:r>
+      <w:r>
+        <w:t xml:space="preserve"> De esta forma, ahora se podrá ver el patrón requerido por la fecha para cada idioma.</w:t>
+      </w:r>
+    </w:p>
+    <w:p>
+      <w:r>
+        <w:br w:type="page"/>
+      </w:r>
+    </w:p>
+    <w:p>
+      <w:pPr>
+        <w:pStyle w:val="Ttulo2"/>
+        <w:rPr>
+          <w:rFonts w:eastAsiaTheme="minorHAnsi"/>
+        </w:rPr>
+      </w:pPr>
+      <w:bookmarkStart w:id="13" w:name="_Toc72785521"/>
+      <w:r>
+        <w:rPr>
+          <w:noProof/>
+        </w:rPr>
+        <w:lastRenderedPageBreak/>
+        <w:drawing>
+          <wp:anchor distT="0" distB="0" distL="114300" distR="114300" simplePos="0" relativeHeight="251659264" behindDoc="1" locked="0" layoutInCell="1" allowOverlap="1" wp14:anchorId="7F7ABC23" wp14:editId="718DA4AC">
+            <wp:simplePos x="0" y="0"/>
+            <wp:positionH relativeFrom="margin">
+              <wp:posOffset>-289560</wp:posOffset>
+            </wp:positionH>
+            <wp:positionV relativeFrom="paragraph">
+              <wp:posOffset>-678815</wp:posOffset>
+            </wp:positionV>
+            <wp:extent cx="2819400" cy="2855827"/>
+            <wp:effectExtent l="0" t="0" r="0" b="1905"/>
+            <wp:wrapNone/>
+            <wp:docPr id="5" name="Imagen 5"/>
+            <wp:cNvGraphicFramePr>
+              <a:graphicFrameLocks xmlns:a="http://schemas.openxmlformats.org/drawingml/2006/main" noChangeAspect="1"/>
+            </wp:cNvGraphicFramePr>
+            <a:graphic xmlns:a="http://schemas.openxmlformats.org/drawingml/2006/main">
+              <a:graphicData uri="http://schemas.openxmlformats.org/drawingml/2006/picture">
+                <pic:pic xmlns:pic="http://schemas.openxmlformats.org/drawingml/2006/picture">
+                  <pic:nvPicPr>
+                    <pic:cNvPr id="0" name="Picture 5"/>
+                    <pic:cNvPicPr>
+                      <a:picLocks noChangeAspect="1" noChangeArrowheads="1"/>
+                    </pic:cNvPicPr>
+                  </pic:nvPicPr>
+                  <pic:blipFill>
+                    <a:blip r:embed="rId13">
+                      <a:extLst>
+                        <a:ext uri="{28A0092B-C50C-407E-A947-70E740481C1C}">
+                          <a14:useLocalDpi xmlns:a14="http://schemas.microsoft.com/office/drawing/2010/main" val="0"/>
+                        </a:ext>
+                      </a:extLst>
+                    </a:blip>
+                    <a:srcRect/>
+                    <a:stretch>
+                      <a:fillRect/>
+                    </a:stretch>
+                  </pic:blipFill>
+                  <pic:spPr bwMode="auto">
+                    <a:xfrm>
+                      <a:off x="0" y="0"/>
+                      <a:ext cx="2819400" cy="2855827"/>
+                    </a:xfrm>
+                    <a:prstGeom prst="rect">
+                      <a:avLst/>
+                    </a:prstGeom>
+                    <a:noFill/>
+                    <a:ln>
+                      <a:noFill/>
+                    </a:ln>
+                  </pic:spPr>
+                </pic:pic>
+              </a:graphicData>
+            </a:graphic>
+            <wp14:sizeRelH relativeFrom="margin">
+              <wp14:pctWidth>0</wp14:pctWidth>
+            </wp14:sizeRelH>
+            <wp14:sizeRelV relativeFrom="margin">
+              <wp14:pctHeight>0</wp14:pctHeight>
+            </wp14:sizeRelV>
+          </wp:anchor>
+        </w:drawing>
+      </w:r>
+      <w:bookmarkEnd w:id="13"/>
+    </w:p>
+    <w:p>
+      <w:pPr>
+        <w:pStyle w:val="Ttulo2"/>
+        <w:rPr>
+          <w:rFonts w:eastAsiaTheme="minorHAnsi"/>
+        </w:rPr>
+      </w:pPr>
+      <w:bookmarkStart w:id="14" w:name="_Toc72785522"/>
+      <w:r>
+        <w:rPr>
+          <w:noProof/>
+        </w:rPr>
+        <w:drawing>
+          <wp:anchor distT="0" distB="0" distL="114300" distR="114300" simplePos="0" relativeHeight="251660288" behindDoc="1" locked="0" layoutInCell="1" allowOverlap="1" wp14:anchorId="5B3A08A5" wp14:editId="45B67E1C">
+            <wp:simplePos x="0" y="0"/>
+            <wp:positionH relativeFrom="margin">
+              <wp:align>left</wp:align>
+            </wp:positionH>
+            <wp:positionV relativeFrom="paragraph">
+              <wp:posOffset>27305</wp:posOffset>
+            </wp:positionV>
+            <wp:extent cx="6391275" cy="1400175"/>
+            <wp:effectExtent l="0" t="0" r="9525" b="9525"/>
+            <wp:wrapNone/>
+            <wp:docPr id="10" name="Imagen 10"/>
+            <wp:cNvGraphicFramePr>
+              <a:graphicFrameLocks xmlns:a="http://schemas.openxmlformats.org/drawingml/2006/main" noChangeAspect="1"/>
+            </wp:cNvGraphicFramePr>
+            <a:graphic xmlns:a="http://schemas.openxmlformats.org/drawingml/2006/main">
+              <a:graphicData uri="http://schemas.openxmlformats.org/drawingml/2006/picture">
+                <pic:pic xmlns:pic="http://schemas.openxmlformats.org/drawingml/2006/picture">
+                  <pic:nvPicPr>
+                    <pic:cNvPr id="0" name="Picture 9"/>
+                    <pic:cNvPicPr>
+                      <a:picLocks noChangeAspect="1" noChangeArrowheads="1"/>
+                    </pic:cNvPicPr>
+                  </pic:nvPicPr>
+                  <pic:blipFill rotWithShape="1">
+                    <a:blip r:embed="rId14">
+                      <a:extLst>
+                        <a:ext uri="{28A0092B-C50C-407E-A947-70E740481C1C}">
+                          <a14:useLocalDpi xmlns:a14="http://schemas.microsoft.com/office/drawing/2010/main" val="0"/>
+                        </a:ext>
+                      </a:extLst>
+                    </a:blip>
+                    <a:srcRect l="-36886" t="-2620" r="36886" b="2620"/>
+                    <a:stretch/>
+                  </pic:blipFill>
+                  <pic:spPr bwMode="auto">
+                    <a:xfrm>
+                      <a:off x="0" y="0"/>
+                      <a:ext cx="6391275" cy="1400175"/>
+                    </a:xfrm>
+                    <a:prstGeom prst="rect">
+                      <a:avLst/>
+                    </a:prstGeom>
+                    <a:noFill/>
+                    <a:ln>
+                      <a:noFill/>
+                    </a:ln>
+                    <a:extLst>
+                      <a:ext uri="{53640926-AAD7-44D8-BBD7-CCE9431645EC}">
+                        <a14:shadowObscured xmlns:a14="http://schemas.microsoft.com/office/drawing/2010/main"/>
+                      </a:ext>
+                    </a:extLst>
+                  </pic:spPr>
+                </pic:pic>
+              </a:graphicData>
+            </a:graphic>
+            <wp14:sizeRelH relativeFrom="margin">
+              <wp14:pctWidth>0</wp14:pctWidth>
+            </wp14:sizeRelH>
+            <wp14:sizeRelV relativeFrom="margin">
+              <wp14:pctHeight>0</wp14:pctHeight>
+            </wp14:sizeRelV>
+          </wp:anchor>
+        </w:drawing>
+      </w:r>
+      <w:bookmarkEnd w:id="14"/>
+    </w:p>
+    <w:p>
+      <w:pPr>
+        <w:pStyle w:val="Ttulo2"/>
+        <w:rPr>
+          <w:rFonts w:eastAsiaTheme="minorHAnsi"/>
+        </w:rPr>
+      </w:pPr>
+    </w:p>
+    <w:p>
+      <w:pPr>
+        <w:pStyle w:val="Ttulo2"/>
+        <w:rPr>
+          <w:rFonts w:eastAsiaTheme="minorHAnsi"/>
+        </w:rPr>
+      </w:pPr>
+    </w:p>
+    <w:p>
+      <w:pPr>
+        <w:pStyle w:val="Ttulo2"/>
+        <w:rPr>
+          <w:rFonts w:eastAsiaTheme="minorHAnsi"/>
+        </w:rPr>
+      </w:pPr>
+    </w:p>
+    <w:p>
+      <w:pPr>
+        <w:pStyle w:val="Ttulo2"/>
+        <w:rPr>
+          <w:rFonts w:eastAsiaTheme="minorHAnsi"/>
+        </w:rPr>
+      </w:pPr>
+    </w:p>
+    <w:p>
+      <w:pPr>
+        <w:pStyle w:val="Ttulo2"/>
+        <w:rPr>
+          <w:rFonts w:eastAsiaTheme="minorHAnsi"/>
+        </w:rPr>
+      </w:pPr>
+    </w:p>
+    <w:p>
+      <w:pPr>
+        <w:pStyle w:val="Ttulo2"/>
+        <w:rPr>
+          <w:rFonts w:eastAsiaTheme="minorHAnsi"/>
+        </w:rPr>
+      </w:pPr>
+    </w:p>
+    <w:p>
+      <w:pPr>
+        <w:pStyle w:val="Ttulo2"/>
+        <w:rPr>
+          <w:rFonts w:eastAsiaTheme="minorHAnsi"/>
+        </w:rPr>
+      </w:pPr>
+    </w:p>
+    <w:p>
+      <w:pPr>
+        <w:pStyle w:val="Ttulo2"/>
+        <w:rPr>
+          <w:rFonts w:eastAsiaTheme="minorHAnsi"/>
+        </w:rPr>
+      </w:pPr>
+    </w:p>
+    <w:p>
+      <w:pPr>
+        <w:pStyle w:val="Ttulo2"/>
+        <w:rPr>
+          <w:rFonts w:eastAsiaTheme="minorHAnsi"/>
+        </w:rPr>
+      </w:pPr>
+      <w:bookmarkStart w:id="15" w:name="_Toc72785523"/>
+      <w:r>
+        <w:rPr>
+          <w:rFonts w:eastAsiaTheme="minorHAnsi"/>
+        </w:rPr>
+        <w:t>Indicación sobre la unidad de carga de trabajo</w:t>
+      </w:r>
+      <w:bookmarkEnd w:id="15"/>
+    </w:p>
+    <w:p/>
+    <w:p>
+      <w:r>
+        <w:rPr>
+          <w:noProof/>
+        </w:rPr>
+        <w:drawing>
+          <wp:anchor distT="0" distB="0" distL="114300" distR="114300" simplePos="0" relativeHeight="251661312" behindDoc="1" locked="0" layoutInCell="1" allowOverlap="1" wp14:anchorId="1464A17B" wp14:editId="3FF4A16A">
+            <wp:simplePos x="0" y="0"/>
+            <wp:positionH relativeFrom="column">
+              <wp:posOffset>1491615</wp:posOffset>
+            </wp:positionH>
+            <wp:positionV relativeFrom="paragraph">
+              <wp:posOffset>260350</wp:posOffset>
+            </wp:positionV>
+            <wp:extent cx="2028825" cy="765902"/>
+            <wp:effectExtent l="0" t="0" r="0" b="0"/>
+            <wp:wrapNone/>
+            <wp:docPr id="11" name="Imagen 11"/>
+            <wp:cNvGraphicFramePr>
+              <a:graphicFrameLocks xmlns:a="http://schemas.openxmlformats.org/drawingml/2006/main" noChangeAspect="1"/>
+            </wp:cNvGraphicFramePr>
+            <a:graphic xmlns:a="http://schemas.openxmlformats.org/drawingml/2006/main">
+              <a:graphicData uri="http://schemas.openxmlformats.org/drawingml/2006/picture">
+                <pic:pic xmlns:pic="http://schemas.openxmlformats.org/drawingml/2006/picture">
+                  <pic:nvPicPr>
+                    <pic:cNvPr id="1" name=""/>
+                    <pic:cNvPicPr/>
+                  </pic:nvPicPr>
+                  <pic:blipFill>
+                    <a:blip r:embed="rId15">
+                      <a:extLst>
+                        <a:ext uri="{28A0092B-C50C-407E-A947-70E740481C1C}">
+                          <a14:useLocalDpi xmlns:a14="http://schemas.microsoft.com/office/drawing/2010/main" val="0"/>
+                        </a:ext>
+                      </a:extLst>
+                    </a:blip>
+                    <a:stretch>
+                      <a:fillRect/>
+                    </a:stretch>
+                  </pic:blipFill>
+                  <pic:spPr>
+                    <a:xfrm>
+                      <a:off x="0" y="0"/>
+                      <a:ext cx="2028825" cy="765902"/>
+                    </a:xfrm>
+                    <a:prstGeom prst="rect">
+                      <a:avLst/>
+                    </a:prstGeom>
+                  </pic:spPr>
+                </pic:pic>
+              </a:graphicData>
+            </a:graphic>
+          </wp:anchor>
+        </w:drawing>
+      </w:r>
+      <w:r>
+        <w:t xml:space="preserve">Cuando, en el formulario, la carga de trabajo estaba vacía, parecía </w:t>
+      </w:r>
+      <w:r>
+        <w:t>indicar que teníamos que rellenar ese campo con una fecha:</w:t>
+      </w:r>
+    </w:p>
+    <w:p/>
+    <w:p/>
+    <w:p>
+      <w:r>
+        <w:t xml:space="preserve"> </w:t>
+      </w:r>
+      <w:r>
+        <w:t xml:space="preserve">Para solucionar esto y que se muestre el valor adecuado, tan solo tenemos que ir a la vista del </w:t>
+      </w:r>
+      <w:proofErr w:type="spellStart"/>
+      <w:r>
+        <w:t>form</w:t>
+      </w:r>
+      <w:proofErr w:type="spellEnd"/>
+      <w:r>
+        <w:t xml:space="preserve"> y modificar el tipo de input. De esta manera, el input nos informará sobre el tipo de datos que acepta de manera adecuada.  Para ello, tuvimos que cambiar de </w:t>
+      </w:r>
+      <w:proofErr w:type="spellStart"/>
+      <w:r>
+        <w:t>acme:form-moment</w:t>
+      </w:r>
+      <w:proofErr w:type="spellEnd"/>
+      <w:r>
+        <w:t xml:space="preserve"> a </w:t>
+      </w:r>
+      <w:proofErr w:type="spellStart"/>
+      <w:r>
+        <w:t>acm</w:t>
+      </w:r>
+      <w:r>
+        <w:t>e</w:t>
+      </w:r>
+      <w:r>
+        <w:t>:form-double</w:t>
+      </w:r>
+      <w:proofErr w:type="spellEnd"/>
+    </w:p>
+    <w:p>
+      <w:r>
+        <w:rPr>
+          <w:noProof/>
+        </w:rPr>
+        <w:drawing>
+          <wp:inline distT="0" distB="0" distL="0" distR="0" wp14:anchorId="7B9B6852" wp14:editId="1798D1A1">
+            <wp:extent cx="5400040" cy="381000"/>
+            <wp:effectExtent l="0" t="0" r="0" b="0"/>
+            <wp:docPr id="12" name="Imagen 12"/>
+            <wp:cNvGraphicFramePr>
+              <a:graphicFrameLocks xmlns:a="http://schemas.openxmlformats.org/drawingml/2006/main" noChangeAspect="1"/>
+            </wp:cNvGraphicFramePr>
+            <a:graphic xmlns:a="http://schemas.openxmlformats.org/drawingml/2006/main">
+              <a:graphicData uri="http://schemas.openxmlformats.org/drawingml/2006/picture">
+                <pic:pic xmlns:pic="http://schemas.openxmlformats.org/drawingml/2006/picture">
+                  <pic:nvPicPr>
+                    <pic:cNvPr id="1" name=""/>
+                    <pic:cNvPicPr/>
+                  </pic:nvPicPr>
+                  <pic:blipFill>
+                    <a:blip r:embed="rId16"/>
+                    <a:stretch>
+                      <a:fillRect/>
+                    </a:stretch>
+                  </pic:blipFill>
+                  <pic:spPr>
+                    <a:xfrm>
+                      <a:off x="0" y="0"/>
+                      <a:ext cx="5400040" cy="381000"/>
+                    </a:xfrm>
+                    <a:prstGeom prst="rect">
+                      <a:avLst/>
+                    </a:prstGeom>
+                  </pic:spPr>
+                </pic:pic>
+              </a:graphicData>
+            </a:graphic>
+          </wp:inline>
+        </w:drawing>
+      </w:r>
+    </w:p>
+    <w:p>
+      <w:r>
+        <w:t xml:space="preserve">Ahora, se podrá entender mejor qué necesita el atributo </w:t>
+      </w:r>
+      <w:proofErr w:type="spellStart"/>
+      <w:r>
+        <w:t>workload</w:t>
+      </w:r>
+      <w:proofErr w:type="spellEnd"/>
+      <w:r>
+        <w:t>.</w:t>
+      </w:r>
+    </w:p>
+    <w:p>
+      <w:r>
+        <w:rPr>
+          <w:noProof/>
+        </w:rPr>
+        <w:drawing>
+          <wp:inline distT="0" distB="0" distL="0" distR="0" wp14:anchorId="0FA4CA8E" wp14:editId="148D27CE">
+            <wp:extent cx="5400040" cy="934720"/>
+            <wp:effectExtent l="0" t="0" r="0" b="0"/>
+            <wp:docPr id="13" name="Imagen 13"/>
+            <wp:cNvGraphicFramePr>
+              <a:graphicFrameLocks xmlns:a="http://schemas.openxmlformats.org/drawingml/2006/main" noChangeAspect="1"/>
+            </wp:cNvGraphicFramePr>
+            <a:graphic xmlns:a="http://schemas.openxmlformats.org/drawingml/2006/main">
+              <a:graphicData uri="http://schemas.openxmlformats.org/drawingml/2006/picture">
+                <pic:pic xmlns:pic="http://schemas.openxmlformats.org/drawingml/2006/picture">
+                  <pic:nvPicPr>
+                    <pic:cNvPr id="1" name=""/>
+                    <pic:cNvPicPr/>
+                  </pic:nvPicPr>
+                  <pic:blipFill>
+                    <a:blip r:embed="rId17"/>
+                    <a:stretch>
+                      <a:fillRect/>
+                    </a:stretch>
+                  </pic:blipFill>
+                  <pic:spPr>
+                    <a:xfrm>
+                      <a:off x="0" y="0"/>
+                      <a:ext cx="5400040" cy="934720"/>
+                    </a:xfrm>
+                    <a:prstGeom prst="rect">
+                      <a:avLst/>
+                    </a:prstGeom>
+                  </pic:spPr>
+                </pic:pic>
+              </a:graphicData>
+            </a:graphic>
+          </wp:inline>
+        </w:drawing>
+      </w:r>
+    </w:p>
+    <w:p/>
     <w:sectPr>
-      <w:headerReference w:type="default" r:id="rId12"/>
-      <w:footerReference w:type="default" r:id="rId13"/>
+      <w:headerReference w:type="default" r:id="rId18"/>
+      <w:footerReference w:type="default" r:id="rId19"/>
       <w:pgSz w:w="11906" w:h="16838"/>
       <w:pgMar w:top="1417" w:right="1701" w:bottom="1417" w:left="1701" w:header="708" w:footer="708" w:gutter="0"/>
       <w:cols w:space="708"/>

</xml_diff>